<commit_message>
Acoustic localization techniques 2
</commit_message>
<xml_diff>
--- a/Acoustic localization techniques.docx
+++ b/Acoustic localization techniques.docx
@@ -1,19 +1,19 @@
 
 <file path=word/document.xml><?xml version="1.0" encoding="utf-8"?>
-<w:document xmlns:wpc="http://schemas.microsoft.com/office/word/2010/wordprocessingCanvas" xmlns:cx="http://schemas.microsoft.com/office/drawing/2014/chartex" xmlns:cx1="http://schemas.microsoft.com/office/drawing/2015/9/8/chartex" xmlns:cx2="http://schemas.microsoft.com/office/drawing/2015/10/21/chartex" xmlns:cx3="http://schemas.microsoft.com/office/drawing/2016/5/9/chartex" xmlns:cx4="http://schemas.microsoft.com/office/drawing/2016/5/10/chartex" xmlns:cx5="http://schemas.microsoft.com/office/drawing/2016/5/11/chartex" xmlns:cx6="http://schemas.microsoft.com/office/drawing/2016/5/12/chartex" xmlns:cx7="http://schemas.microsoft.com/office/drawing/2016/5/13/chartex" xmlns:cx8="http://schemas.microsoft.com/office/drawing/2016/5/14/chartex" xmlns:mc="http://schemas.openxmlformats.org/markup-compatibility/2006" xmlns:aink="http://schemas.microsoft.com/office/drawing/2016/ink" xmlns:am3d="http://schemas.microsoft.com/office/drawing/2017/model3d" xmlns:o="urn:schemas-microsoft-com:office:office" xmlns:oel="http://schemas.microsoft.com/office/2019/extlst" xmlns:r="http://schemas.openxmlformats.org/officeDocument/2006/relationships" xmlns:m="http://schemas.openxmlformats.org/officeDocument/2006/math" xmlns:v="urn:schemas-microsoft-com:vml" xmlns:wp14="http://schemas.microsoft.com/office/word/2010/wordprocessingDrawing" xmlns:wp="http://schemas.openxmlformats.org/drawingml/2006/wordprocessingDrawing" xmlns:w10="urn:schemas-microsoft-com:office:word" xmlns:w="http://schemas.openxmlformats.org/wordprocessingml/2006/main" xmlns:w14="http://schemas.microsoft.com/office/word/2010/wordml" xmlns:w15="http://schemas.microsoft.com/office/word/2012/wordml" xmlns:w16cex="http://schemas.microsoft.com/office/word/2018/wordml/cex" xmlns:w16cid="http://schemas.microsoft.com/office/word/2016/wordml/cid" xmlns:w16="http://schemas.microsoft.com/office/word/2018/wordml" xmlns:w16du="http://schemas.microsoft.com/office/word/2023/wordml/word16du" xmlns:w16sdtdh="http://schemas.microsoft.com/office/word/2020/wordml/sdtdatahash" xmlns:w16sdtfl="http://schemas.microsoft.com/office/word/2024/wordml/sdtformatlock" xmlns:w16se="http://schemas.microsoft.com/office/word/2015/wordml/symex" xmlns:wpg="http://schemas.microsoft.com/office/word/2010/wordprocessingGroup" xmlns:wpi="http://schemas.microsoft.com/office/word/2010/wordprocessingInk" xmlns:wne="http://schemas.microsoft.com/office/word/2006/wordml" xmlns:wps="http://schemas.microsoft.com/office/word/2010/wordprocessingShape" mc:Ignorable="w14 w15 w16se w16cid w16 w16cex w16sdtdh w16sdtfl w16du wp14">
+<w:document xmlns:wpc="http://schemas.microsoft.com/office/word/2010/wordprocessingCanvas" xmlns:cx="http://schemas.microsoft.com/office/drawing/2014/chartex" xmlns:cx1="http://schemas.microsoft.com/office/drawing/2015/9/8/chartex" xmlns:cx2="http://schemas.microsoft.com/office/drawing/2015/10/21/chartex" xmlns:cx3="http://schemas.microsoft.com/office/drawing/2016/5/9/chartex" xmlns:cx4="http://schemas.microsoft.com/office/drawing/2016/5/10/chartex" xmlns:cx5="http://schemas.microsoft.com/office/drawing/2016/5/11/chartex" xmlns:cx6="http://schemas.microsoft.com/office/drawing/2016/5/12/chartex" xmlns:cx7="http://schemas.microsoft.com/office/drawing/2016/5/13/chartex" xmlns:cx8="http://schemas.microsoft.com/office/drawing/2016/5/14/chartex" xmlns:mc="http://schemas.openxmlformats.org/markup-compatibility/2006" xmlns:aink="http://schemas.microsoft.com/office/drawing/2016/ink" xmlns:am3d="http://schemas.microsoft.com/office/drawing/2017/model3d" xmlns:o="urn:schemas-microsoft-com:office:office" xmlns:oel="http://schemas.microsoft.com/office/2019/extlst" xmlns:r="http://schemas.openxmlformats.org/officeDocument/2006/relationships" xmlns:m="http://schemas.openxmlformats.org/officeDocument/2006/math" xmlns:v="urn:schemas-microsoft-com:vml" xmlns:wp14="http://schemas.microsoft.com/office/word/2010/wordprocessingDrawing" xmlns:wp="http://schemas.openxmlformats.org/drawingml/2006/wordprocessingDrawing" xmlns:w10="urn:schemas-microsoft-com:office:word" xmlns:w="http://schemas.openxmlformats.org/wordprocessingml/2006/main" xmlns:w14="http://schemas.microsoft.com/office/word/2010/wordml" xmlns:w15="http://schemas.microsoft.com/office/word/2012/wordml" xmlns:w16cex="http://schemas.microsoft.com/office/word/2018/wordml/cex" xmlns:w16cid="http://schemas.microsoft.com/office/word/2016/wordml/cid" xmlns:w16="http://schemas.microsoft.com/office/word/2018/wordml" xmlns:w16du="http://schemas.microsoft.com/office/word/2023/wordml/word16du" xmlns:w16sdtdh="http://schemas.microsoft.com/office/word/2020/wordml/sdtdatahash" xmlns:w16sdtfl="http://schemas.microsoft.com/office/word/2024/wordml/sdtformatlock" xmlns:w16se="http://schemas.microsoft.com/office/word/2015/wordml/symex" xmlns:wpg="http://schemas.microsoft.com/office/word/2010/wordprocessingGroup" xmlns:wpi="http://schemas.microsoft.com/office/word/2010/wordprocessingInk" xmlns:wne="http://schemas.microsoft.com/office/word/2006/wordml" xmlns:wps="http://schemas.microsoft.com/office/word/2010/wordprocessingShape" xmlns:a="http://schemas.openxmlformats.org/drawingml/2006/main" xmlns:pic="http://schemas.openxmlformats.org/drawingml/2006/picture" mc:Ignorable="w14 w15 w16se w16cid w16 w16cex w16sdtdh w16sdtfl w16du wp14">
   <w:body>
     <w:p>
       <w:pPr>
         <w:jc w:val="center"/>
         <w:rPr>
-          <w:rFonts w:ascii="Aptos" w:eastAsia="Aptos" w:hAnsi="Aptos" w:cs="Aptos"/>
+          <w:rFonts w:ascii="Aptos" w:hAnsi="Aptos" w:eastAsia="Aptos" w:cs="Aptos"/>
           <w:sz w:val="56"/>
           <w:szCs w:val="56"/>
         </w:rPr>
       </w:pPr>
       <w:r>
         <w:rPr>
-          <w:rFonts w:ascii="Aptos" w:eastAsia="Aptos" w:hAnsi="Aptos" w:cs="Aptos"/>
+          <w:rFonts w:ascii="Aptos" w:hAnsi="Aptos" w:eastAsia="Aptos" w:cs="Aptos"/>
           <w:sz w:val="56"/>
           <w:szCs w:val="56"/>
         </w:rPr>
@@ -29,198 +29,146 @@
       </w:pPr>
       <w:r>
         <w:rPr>
-          <w:rFonts w:ascii="Aptos" w:eastAsia="Aptos" w:hAnsi="Aptos" w:cs="Aptos"/>
+          <w:rFonts w:ascii="Aptos" w:hAnsi="Aptos" w:eastAsia="Aptos" w:cs="Aptos"/>
           <w:sz w:val="32"/>
           <w:szCs w:val="32"/>
         </w:rPr>
         <w:t>Time Difference of Arrival (TDOA)</w:t>
+      </w:r>
+    </w:p>
+    <w:p w14:noSpellErr="1">
+      <w:pPr>
+        <w:spacing w:after="240"/>
+      </w:pPr>
+      <w:r>
+        <w:rPr/>
+        <w:t>TDOA</w:t>
+      </w:r>
+      <w:r>
+        <w:rPr/>
+        <w:t xml:space="preserve"> works by</w:t>
+      </w:r>
+      <w:r>
+        <w:rPr/>
+        <w:t xml:space="preserve"> measur</w:t>
+      </w:r>
+      <w:r>
+        <w:rPr/>
+        <w:t>ing</w:t>
+      </w:r>
+      <w:r>
+        <w:rPr/>
+        <w:t xml:space="preserve"> the difference</w:t>
+      </w:r>
+      <w:r>
+        <w:rPr/>
+        <w:t>s</w:t>
+      </w:r>
+      <w:r>
+        <w:rPr/>
+        <w:t xml:space="preserve"> in arrival times of a sound at </w:t>
+      </w:r>
+      <w:r>
+        <w:rPr/>
+        <w:t xml:space="preserve">multiple </w:t>
+      </w:r>
+      <w:r>
+        <w:rPr/>
+        <w:t xml:space="preserve">microphones. </w:t>
+      </w:r>
+      <w:r>
+        <w:rPr>
+          <w:rFonts w:ascii="Aptos" w:hAnsi="Aptos" w:eastAsia="Aptos" w:cs="Aptos"/>
+        </w:rPr>
+        <w:t>Using these differences, the location of the sound source can be estimated geometrically.</w:t>
+      </w:r>
+      <w:r>
+        <w:rPr>
+          <w:rFonts w:ascii="Aptos" w:hAnsi="Aptos" w:eastAsia="Aptos" w:cs="Aptos"/>
+          <w:noProof w:val="0"/>
+          <w:sz w:val="24"/>
+          <w:szCs w:val="24"/>
+          <w:lang w:val="en-US"/>
+        </w:rPr>
+        <w:t xml:space="preserve"> Specifically, when the positions of each receiver are known, the time difference measurement reflects a variation in distances from the two receivers to the unknown object.</w:t>
       </w:r>
     </w:p>
     <w:p>
       <w:pPr>
         <w:spacing w:after="240"/>
+        <w:rPr>
+          <w:rFonts w:ascii="Aptos" w:hAnsi="Aptos" w:eastAsia="Aptos" w:cs="Aptos"/>
+        </w:rPr>
       </w:pPr>
       <w:r>
-        <w:t>TDOA</w:t>
-      </w:r>
-      <w:r>
-        <w:t xml:space="preserve"> works by</w:t>
-      </w:r>
-      <w:r>
-        <w:t xml:space="preserve"> measur</w:t>
-      </w:r>
-      <w:r>
-        <w:t>ing</w:t>
-      </w:r>
-      <w:r>
-        <w:t xml:space="preserve"> the difference</w:t>
-      </w:r>
-      <w:r>
-        <w:t>s</w:t>
-      </w:r>
-      <w:r>
-        <w:t xml:space="preserve"> in arrival times of a sound at </w:t>
-      </w:r>
-      <w:r>
-        <w:t xml:space="preserve">multiple </w:t>
-      </w:r>
-      <w:r>
-        <w:t xml:space="preserve">microphones. </w:t>
-      </w:r>
-      <w:r>
-        <w:rPr>
-          <w:rFonts w:ascii="Aptos" w:eastAsia="Aptos" w:hAnsi="Aptos" w:cs="Aptos"/>
-        </w:rPr>
-        <w:t>Using these differences, the location of the sound source can be estimated geometrically.</w:t>
-      </w:r>
-    </w:p>
-    <w:p>
-      <w:pPr>
-        <w:spacing w:after="240"/>
-        <w:rPr>
-          <w:rFonts w:ascii="Aptos" w:eastAsia="Aptos" w:hAnsi="Aptos" w:cs="Aptos"/>
-        </w:rPr>
-      </w:pPr>
-      <w:r>
-        <w:rPr>
-          <w:rFonts w:ascii="Aptos" w:eastAsia="Aptos" w:hAnsi="Aptos" w:cs="Aptos"/>
-        </w:rPr>
-        <w:t xml:space="preserve">More </w:t>
-      </w:r>
-      <w:r>
-        <w:t xml:space="preserve">specifically, </w:t>
-      </w:r>
-      <w:r>
-        <w:t>after some</w:t>
-      </w:r>
-      <w:r>
-        <w:t xml:space="preserve"> object emits sound, the mi</w:t>
-      </w:r>
-      <w:r>
-        <w:rPr>
-          <w:rFonts w:ascii="Aptos" w:eastAsia="Aptos" w:hAnsi="Aptos" w:cs="Aptos"/>
-        </w:rPr>
-        <w:t xml:space="preserve">crophones </w:t>
-      </w:r>
-      <w:r>
-        <w:rPr>
-          <w:rFonts w:ascii="Aptos" w:eastAsia="Aptos" w:hAnsi="Aptos" w:cs="Aptos"/>
-        </w:rPr>
-        <w:t>capture</w:t>
-      </w:r>
-      <w:r>
-        <w:rPr>
-          <w:rFonts w:ascii="Aptos" w:eastAsia="Aptos" w:hAnsi="Aptos" w:cs="Aptos"/>
-        </w:rPr>
-        <w:t xml:space="preserve"> it at a </w:t>
-      </w:r>
-      <w:r>
-        <w:rPr>
-          <w:rFonts w:ascii="Aptos" w:eastAsia="Aptos" w:hAnsi="Aptos" w:cs="Aptos"/>
-        </w:rPr>
-        <w:t>slightly different time</w:t>
-      </w:r>
-      <w:r>
-        <w:rPr>
-          <w:rFonts w:ascii="Aptos" w:eastAsia="Aptos" w:hAnsi="Aptos" w:cs="Aptos"/>
-        </w:rPr>
-        <w:t>.</w:t>
-      </w:r>
-      <w:r>
-        <w:rPr>
-          <w:rFonts w:ascii="Aptos" w:eastAsia="Aptos" w:hAnsi="Aptos" w:cs="Aptos"/>
-        </w:rPr>
-        <w:t xml:space="preserve"> Then we slide one microphone’s signal in time relative to the other and see how well they match. The amount of shift (delay) that gives the best match tells us how much later one mic </w:t>
-      </w:r>
-      <w:r>
-        <w:rPr>
-          <w:rFonts w:ascii="Aptos" w:eastAsia="Aptos" w:hAnsi="Aptos" w:cs="Aptos"/>
-        </w:rPr>
-        <w:t>received</w:t>
-      </w:r>
-      <w:r>
-        <w:rPr>
-          <w:rFonts w:ascii="Aptos" w:eastAsia="Aptos" w:hAnsi="Aptos" w:cs="Aptos"/>
-        </w:rPr>
-        <w:t xml:space="preserve"> the sound compared to the other.</w:t>
-      </w:r>
-    </w:p>
-    <w:p>
-      <w:pPr>
-        <w:spacing w:after="240"/>
-        <w:rPr>
-          <w:rFonts w:ascii="Aptos" w:eastAsia="Aptos" w:hAnsi="Aptos" w:cs="Aptos"/>
-        </w:rPr>
-      </w:pPr>
-      <w:r>
-        <w:rPr>
-          <w:rFonts w:ascii="Aptos" w:eastAsia="Aptos" w:hAnsi="Aptos" w:cs="Aptos"/>
+        <w:rPr>
+          <w:rFonts w:ascii="Aptos" w:hAnsi="Aptos" w:eastAsia="Aptos" w:cs="Aptos"/>
         </w:rPr>
         <w:t>To</w:t>
       </w:r>
       <w:r>
         <w:rPr>
-          <w:rFonts w:ascii="Aptos" w:eastAsia="Aptos" w:hAnsi="Aptos" w:cs="Aptos"/>
+          <w:rFonts w:ascii="Aptos" w:hAnsi="Aptos" w:eastAsia="Aptos" w:cs="Aptos"/>
         </w:rPr>
         <w:t xml:space="preserve"> determine</w:t>
       </w:r>
       <w:r>
         <w:rPr>
-          <w:rFonts w:ascii="Aptos" w:eastAsia="Aptos" w:hAnsi="Aptos" w:cs="Aptos"/>
+          <w:rFonts w:ascii="Aptos" w:hAnsi="Aptos" w:eastAsia="Aptos" w:cs="Aptos"/>
         </w:rPr>
         <w:t xml:space="preserve"> possible locations of the object</w:t>
       </w:r>
       <w:r>
         <w:rPr>
-          <w:rFonts w:ascii="Aptos" w:eastAsia="Aptos" w:hAnsi="Aptos" w:cs="Aptos"/>
+          <w:rFonts w:ascii="Aptos" w:hAnsi="Aptos" w:eastAsia="Aptos" w:cs="Aptos"/>
         </w:rPr>
         <w:t xml:space="preserve"> </w:t>
       </w:r>
       <w:r>
         <w:rPr>
-          <w:rFonts w:ascii="Aptos" w:eastAsia="Aptos" w:hAnsi="Aptos" w:cs="Aptos"/>
+          <w:rFonts w:ascii="Aptos" w:hAnsi="Aptos" w:eastAsia="Aptos" w:cs="Aptos"/>
         </w:rPr>
         <w:t xml:space="preserve">with </w:t>
       </w:r>
       <w:r>
         <w:rPr>
-          <w:rFonts w:ascii="Aptos" w:eastAsia="Aptos" w:hAnsi="Aptos" w:cs="Aptos"/>
+          <w:rFonts w:ascii="Aptos" w:hAnsi="Aptos" w:eastAsia="Aptos" w:cs="Aptos"/>
         </w:rPr>
         <w:t>us</w:t>
       </w:r>
       <w:r>
         <w:rPr>
-          <w:rFonts w:ascii="Aptos" w:eastAsia="Aptos" w:hAnsi="Aptos" w:cs="Aptos"/>
+          <w:rFonts w:ascii="Aptos" w:hAnsi="Aptos" w:eastAsia="Aptos" w:cs="Aptos"/>
         </w:rPr>
         <w:t>e of</w:t>
       </w:r>
       <w:r>
         <w:rPr>
-          <w:rFonts w:ascii="Aptos" w:eastAsia="Aptos" w:hAnsi="Aptos" w:cs="Aptos"/>
+          <w:rFonts w:ascii="Aptos" w:hAnsi="Aptos" w:eastAsia="Aptos" w:cs="Aptos"/>
         </w:rPr>
         <w:t xml:space="preserve"> 2 mics</w:t>
       </w:r>
       <w:r>
         <w:rPr>
-          <w:rFonts w:ascii="Aptos" w:eastAsia="Aptos" w:hAnsi="Aptos" w:cs="Aptos"/>
+          <w:rFonts w:ascii="Aptos" w:hAnsi="Aptos" w:eastAsia="Aptos" w:cs="Aptos"/>
         </w:rPr>
         <w:t xml:space="preserve"> w</w:t>
       </w:r>
       <w:r>
         <w:rPr>
-          <w:rFonts w:ascii="Aptos" w:eastAsia="Aptos" w:hAnsi="Aptos" w:cs="Aptos"/>
+          <w:rFonts w:ascii="Aptos" w:hAnsi="Aptos" w:eastAsia="Aptos" w:cs="Aptos"/>
         </w:rPr>
         <w:t xml:space="preserve">e can use </w:t>
       </w:r>
       <w:r>
         <w:rPr>
-          <w:rFonts w:ascii="Aptos" w:eastAsia="Aptos" w:hAnsi="Aptos" w:cs="Aptos"/>
+          <w:rFonts w:ascii="Aptos" w:hAnsi="Aptos" w:eastAsia="Aptos" w:cs="Aptos"/>
         </w:rPr>
         <w:t>the following formula</w:t>
       </w:r>
       <w:r>
         <w:rPr>
-          <w:rFonts w:ascii="Aptos" w:eastAsia="Aptos" w:hAnsi="Aptos" w:cs="Aptos"/>
+          <w:rFonts w:ascii="Aptos" w:hAnsi="Aptos" w:eastAsia="Aptos" w:cs="Aptos"/>
         </w:rPr>
         <w:t>:</w:t>
       </w:r>
@@ -230,12 +178,12 @@
         <w:spacing w:after="240"/>
         <w:jc w:val="right"/>
         <w:rPr>
-          <w:rFonts w:ascii="Aptos" w:eastAsia="Aptos" w:hAnsi="Aptos" w:cs="Aptos"/>
+          <w:rFonts w:ascii="Aptos" w:hAnsi="Aptos" w:eastAsia="Aptos" w:cs="Aptos"/>
         </w:rPr>
       </w:pPr>
       <w:r>
         <w:rPr>
-          <w:rFonts w:ascii="Aptos" w:eastAsia="Aptos" w:hAnsi="Aptos" w:cs="Aptos"/>
+          <w:rFonts w:ascii="Aptos" w:hAnsi="Aptos" w:eastAsia="Aptos" w:cs="Aptos"/>
           <w:sz w:val="16"/>
           <w:szCs w:val="16"/>
         </w:rPr>
@@ -243,7 +191,7 @@
       </w:r>
       <w:r>
         <w:rPr>
-          <w:rFonts w:ascii="Aptos" w:eastAsia="Aptos" w:hAnsi="Aptos" w:cs="Aptos"/>
+          <w:rFonts w:ascii="Aptos" w:hAnsi="Aptos" w:eastAsia="Aptos" w:cs="Aptos"/>
           <w:noProof/>
         </w:rPr>
         <w:drawing>
@@ -287,277 +235,378 @@
       <w:pPr>
         <w:spacing w:after="240"/>
         <w:rPr>
-          <w:rFonts w:ascii="Aptos" w:eastAsia="Aptos" w:hAnsi="Aptos" w:cs="Aptos"/>
+          <w:rFonts w:ascii="Aptos" w:hAnsi="Aptos" w:eastAsia="Aptos" w:cs="Aptos"/>
         </w:rPr>
       </w:pPr>
       <w:r>
         <w:rPr>
-          <w:rFonts w:ascii="Aptos" w:eastAsia="Aptos" w:hAnsi="Aptos" w:cs="Aptos"/>
+          <w:rFonts w:ascii="Aptos" w:hAnsi="Aptos" w:eastAsia="Aptos" w:cs="Aptos"/>
         </w:rPr>
         <w:t xml:space="preserve">x, y, z </w:t>
       </w:r>
       <w:r>
         <w:rPr>
-          <w:rFonts w:ascii="Aptos" w:eastAsia="Aptos" w:hAnsi="Aptos" w:cs="Aptos"/>
+          <w:rFonts w:ascii="Aptos" w:hAnsi="Aptos" w:eastAsia="Aptos" w:cs="Aptos"/>
         </w:rPr>
         <w:t>–</w:t>
       </w:r>
       <w:r>
         <w:rPr>
-          <w:rFonts w:ascii="Aptos" w:eastAsia="Aptos" w:hAnsi="Aptos" w:cs="Aptos"/>
+          <w:rFonts w:ascii="Aptos" w:hAnsi="Aptos" w:eastAsia="Aptos" w:cs="Aptos"/>
         </w:rPr>
         <w:t xml:space="preserve"> pos</w:t>
       </w:r>
       <w:r>
         <w:rPr>
-          <w:rFonts w:ascii="Aptos" w:eastAsia="Aptos" w:hAnsi="Aptos" w:cs="Aptos"/>
+          <w:rFonts w:ascii="Aptos" w:hAnsi="Aptos" w:eastAsia="Aptos" w:cs="Aptos"/>
         </w:rPr>
         <w:t xml:space="preserve">ition </w:t>
       </w:r>
       <w:r>
         <w:rPr>
-          <w:rFonts w:ascii="Aptos" w:eastAsia="Aptos" w:hAnsi="Aptos" w:cs="Aptos"/>
+          <w:rFonts w:ascii="Aptos" w:hAnsi="Aptos" w:eastAsia="Aptos" w:cs="Aptos"/>
         </w:rPr>
         <w:t xml:space="preserve">of </w:t>
       </w:r>
       <w:r>
         <w:rPr>
-          <w:rFonts w:ascii="Aptos" w:eastAsia="Aptos" w:hAnsi="Aptos" w:cs="Aptos"/>
+          <w:rFonts w:ascii="Aptos" w:hAnsi="Aptos" w:eastAsia="Aptos" w:cs="Aptos"/>
         </w:rPr>
         <w:t>object</w:t>
       </w:r>
       <w:r>
         <w:rPr>
-          <w:rFonts w:ascii="Aptos" w:eastAsia="Aptos" w:hAnsi="Aptos" w:cs="Aptos"/>
+          <w:rFonts w:ascii="Aptos" w:hAnsi="Aptos" w:eastAsia="Aptos" w:cs="Aptos"/>
         </w:rPr>
         <w:br/>
+      </w:r>
+      <w:r>
+        <w:rPr>
+          <w:rFonts w:ascii="Aptos" w:hAnsi="Aptos" w:eastAsia="Aptos" w:cs="Aptos"/>
+        </w:rPr>
         <w:t>x</w:t>
       </w:r>
       <w:r>
         <w:rPr>
-          <w:rFonts w:ascii="Aptos" w:eastAsia="Aptos" w:hAnsi="Aptos" w:cs="Aptos"/>
+          <w:rFonts w:ascii="Aptos" w:hAnsi="Aptos" w:eastAsia="Aptos" w:cs="Aptos"/>
           <w:vertAlign w:val="subscript"/>
         </w:rPr>
         <w:t>1</w:t>
       </w:r>
       <w:r>
         <w:rPr>
-          <w:rFonts w:ascii="Aptos" w:eastAsia="Aptos" w:hAnsi="Aptos" w:cs="Aptos"/>
+          <w:rFonts w:ascii="Aptos" w:hAnsi="Aptos" w:eastAsia="Aptos" w:cs="Aptos"/>
         </w:rPr>
         <w:t xml:space="preserve">, </w:t>
       </w:r>
       <w:r>
         <w:rPr>
-          <w:rFonts w:ascii="Aptos" w:eastAsia="Aptos" w:hAnsi="Aptos" w:cs="Aptos"/>
+          <w:rFonts w:ascii="Aptos" w:hAnsi="Aptos" w:eastAsia="Aptos" w:cs="Aptos"/>
         </w:rPr>
         <w:t>y</w:t>
       </w:r>
       <w:r>
         <w:rPr>
-          <w:rFonts w:ascii="Aptos" w:eastAsia="Aptos" w:hAnsi="Aptos" w:cs="Aptos"/>
+          <w:rFonts w:ascii="Aptos" w:hAnsi="Aptos" w:eastAsia="Aptos" w:cs="Aptos"/>
           <w:vertAlign w:val="subscript"/>
         </w:rPr>
         <w:t>1</w:t>
       </w:r>
       <w:r>
         <w:rPr>
-          <w:rFonts w:ascii="Aptos" w:eastAsia="Aptos" w:hAnsi="Aptos" w:cs="Aptos"/>
+          <w:rFonts w:ascii="Aptos" w:hAnsi="Aptos" w:eastAsia="Aptos" w:cs="Aptos"/>
         </w:rPr>
         <w:t xml:space="preserve">, </w:t>
       </w:r>
       <w:r>
         <w:rPr>
-          <w:rFonts w:ascii="Aptos" w:eastAsia="Aptos" w:hAnsi="Aptos" w:cs="Aptos"/>
+          <w:rFonts w:ascii="Aptos" w:hAnsi="Aptos" w:eastAsia="Aptos" w:cs="Aptos"/>
         </w:rPr>
         <w:t>z</w:t>
       </w:r>
       <w:r>
         <w:rPr>
-          <w:rFonts w:ascii="Aptos" w:eastAsia="Aptos" w:hAnsi="Aptos" w:cs="Aptos"/>
+          <w:rFonts w:ascii="Aptos" w:hAnsi="Aptos" w:eastAsia="Aptos" w:cs="Aptos"/>
           <w:vertAlign w:val="subscript"/>
         </w:rPr>
         <w:t>1</w:t>
       </w:r>
       <w:r>
         <w:rPr>
-          <w:rFonts w:ascii="Aptos" w:eastAsia="Aptos" w:hAnsi="Aptos" w:cs="Aptos"/>
+          <w:rFonts w:ascii="Aptos" w:hAnsi="Aptos" w:eastAsia="Aptos" w:cs="Aptos"/>
         </w:rPr>
         <w:t xml:space="preserve"> -</w:t>
       </w:r>
       <w:r>
         <w:rPr>
-          <w:rFonts w:ascii="Aptos" w:eastAsia="Aptos" w:hAnsi="Aptos" w:cs="Aptos"/>
+          <w:rFonts w:ascii="Aptos" w:hAnsi="Aptos" w:eastAsia="Aptos" w:cs="Aptos"/>
         </w:rPr>
         <w:t xml:space="preserve"> position of mic 1</w:t>
       </w:r>
       <w:r>
         <w:rPr>
-          <w:rFonts w:ascii="Aptos" w:eastAsia="Aptos" w:hAnsi="Aptos" w:cs="Aptos"/>
+          <w:rFonts w:ascii="Aptos" w:hAnsi="Aptos" w:eastAsia="Aptos" w:cs="Aptos"/>
         </w:rPr>
         <w:br/>
+      </w:r>
+      <w:r>
+        <w:rPr>
+          <w:rFonts w:ascii="Aptos" w:hAnsi="Aptos" w:eastAsia="Aptos" w:cs="Aptos"/>
+        </w:rPr>
         <w:t>x</w:t>
       </w:r>
       <w:r>
         <w:rPr>
-          <w:rFonts w:ascii="Aptos" w:eastAsia="Aptos" w:hAnsi="Aptos" w:cs="Aptos"/>
+          <w:rFonts w:ascii="Aptos" w:hAnsi="Aptos" w:eastAsia="Aptos" w:cs="Aptos"/>
           <w:vertAlign w:val="subscript"/>
         </w:rPr>
         <w:t>2</w:t>
       </w:r>
       <w:r>
         <w:rPr>
-          <w:rFonts w:ascii="Aptos" w:eastAsia="Aptos" w:hAnsi="Aptos" w:cs="Aptos"/>
+          <w:rFonts w:ascii="Aptos" w:hAnsi="Aptos" w:eastAsia="Aptos" w:cs="Aptos"/>
         </w:rPr>
         <w:t>, y</w:t>
       </w:r>
       <w:r>
         <w:rPr>
-          <w:rFonts w:ascii="Aptos" w:eastAsia="Aptos" w:hAnsi="Aptos" w:cs="Aptos"/>
+          <w:rFonts w:ascii="Aptos" w:hAnsi="Aptos" w:eastAsia="Aptos" w:cs="Aptos"/>
           <w:vertAlign w:val="subscript"/>
         </w:rPr>
         <w:t>2</w:t>
       </w:r>
       <w:r>
         <w:rPr>
-          <w:rFonts w:ascii="Aptos" w:eastAsia="Aptos" w:hAnsi="Aptos" w:cs="Aptos"/>
+          <w:rFonts w:ascii="Aptos" w:hAnsi="Aptos" w:eastAsia="Aptos" w:cs="Aptos"/>
         </w:rPr>
         <w:t>, z</w:t>
       </w:r>
       <w:r>
         <w:rPr>
-          <w:rFonts w:ascii="Aptos" w:eastAsia="Aptos" w:hAnsi="Aptos" w:cs="Aptos"/>
+          <w:rFonts w:ascii="Aptos" w:hAnsi="Aptos" w:eastAsia="Aptos" w:cs="Aptos"/>
           <w:vertAlign w:val="subscript"/>
         </w:rPr>
         <w:t>2</w:t>
       </w:r>
       <w:r>
         <w:rPr>
-          <w:rFonts w:ascii="Aptos" w:eastAsia="Aptos" w:hAnsi="Aptos" w:cs="Aptos"/>
+          <w:rFonts w:ascii="Aptos" w:hAnsi="Aptos" w:eastAsia="Aptos" w:cs="Aptos"/>
         </w:rPr>
         <w:t xml:space="preserve"> - position of mic 2</w:t>
       </w:r>
       <w:r>
         <w:rPr>
-          <w:rFonts w:ascii="Aptos" w:eastAsia="Aptos" w:hAnsi="Aptos" w:cs="Aptos"/>
+          <w:rFonts w:ascii="Aptos" w:hAnsi="Aptos" w:eastAsia="Aptos" w:cs="Aptos"/>
         </w:rPr>
         <w:br/>
+      </w:r>
+      <w:r>
+        <w:rPr>
+          <w:rFonts w:ascii="Aptos" w:hAnsi="Aptos" w:eastAsia="Aptos" w:cs="Aptos"/>
+        </w:rPr>
         <w:t>t</w:t>
       </w:r>
       <w:r>
         <w:rPr>
-          <w:rFonts w:ascii="Aptos" w:eastAsia="Aptos" w:hAnsi="Aptos" w:cs="Aptos"/>
+          <w:rFonts w:ascii="Aptos" w:hAnsi="Aptos" w:eastAsia="Aptos" w:cs="Aptos"/>
           <w:vertAlign w:val="subscript"/>
         </w:rPr>
         <w:t xml:space="preserve">1 </w:t>
       </w:r>
       <w:r>
         <w:rPr>
-          <w:rFonts w:ascii="Aptos" w:eastAsia="Aptos" w:hAnsi="Aptos" w:cs="Aptos"/>
+          <w:rFonts w:ascii="Aptos" w:hAnsi="Aptos" w:eastAsia="Aptos" w:cs="Aptos"/>
         </w:rPr>
         <w:t>- t</w:t>
       </w:r>
-      <w:r>
-        <w:rPr>
-          <w:rFonts w:ascii="Aptos" w:eastAsia="Aptos" w:hAnsi="Aptos" w:cs="Aptos"/>
+      <w:proofErr w:type="gramStart"/>
+      <w:r>
+        <w:rPr>
+          <w:rFonts w:ascii="Aptos" w:hAnsi="Aptos" w:eastAsia="Aptos" w:cs="Aptos"/>
           <w:vertAlign w:val="subscript"/>
         </w:rPr>
         <w:t xml:space="preserve">2 </w:t>
       </w:r>
       <w:r>
         <w:rPr>
-          <w:rFonts w:ascii="Aptos" w:eastAsia="Aptos" w:hAnsi="Aptos" w:cs="Aptos"/>
-        </w:rPr>
-        <w:t xml:space="preserve"> - difference in time of </w:t>
-      </w:r>
-      <w:r>
-        <w:rPr>
-          <w:rFonts w:ascii="Aptos" w:eastAsia="Aptos" w:hAnsi="Aptos" w:cs="Aptos"/>
+          <w:rFonts w:ascii="Aptos" w:hAnsi="Aptos" w:eastAsia="Aptos" w:cs="Aptos"/>
+        </w:rPr>
+        <w:t xml:space="preserve"> -</w:t>
+      </w:r>
+      <w:proofErr w:type="gramEnd"/>
+      <w:r>
+        <w:rPr>
+          <w:rFonts w:ascii="Aptos" w:hAnsi="Aptos" w:eastAsia="Aptos" w:cs="Aptos"/>
+        </w:rPr>
+        <w:t xml:space="preserve"> difference in time of </w:t>
+      </w:r>
+      <w:r>
+        <w:rPr>
+          <w:rFonts w:ascii="Aptos" w:hAnsi="Aptos" w:eastAsia="Aptos" w:cs="Aptos"/>
         </w:rPr>
         <w:t>sound arrival</w:t>
       </w:r>
       <w:r>
         <w:rPr>
-          <w:rFonts w:ascii="Aptos" w:eastAsia="Aptos" w:hAnsi="Aptos" w:cs="Aptos"/>
+          <w:rFonts w:ascii="Aptos" w:hAnsi="Aptos" w:eastAsia="Aptos" w:cs="Aptos"/>
         </w:rPr>
         <w:br/>
+      </w:r>
+      <w:r>
+        <w:rPr>
+          <w:rFonts w:ascii="Aptos" w:hAnsi="Aptos" w:eastAsia="Aptos" w:cs="Aptos"/>
+        </w:rPr>
         <w:t>c – speed of sound</w:t>
+      </w:r>
+    </w:p>
+    <w:p w14:noSpellErr="1">
+      <w:pPr>
+        <w:spacing w:after="240"/>
+        <w:rPr>
+          <w:rFonts w:ascii="Aptos" w:hAnsi="Aptos" w:eastAsia="Aptos" w:cs="Aptos"/>
+        </w:rPr>
+      </w:pPr>
+      <w:r>
+        <w:rPr>
+          <w:rFonts w:ascii="Aptos" w:hAnsi="Aptos" w:eastAsia="Aptos" w:cs="Aptos"/>
+        </w:rPr>
+        <w:t xml:space="preserve">With </w:t>
+      </w:r>
+      <w:r>
+        <w:rPr>
+          <w:rFonts w:ascii="Aptos" w:hAnsi="Aptos" w:eastAsia="Aptos" w:cs="Aptos"/>
+        </w:rPr>
+        <w:t>the use</w:t>
+      </w:r>
+      <w:r>
+        <w:rPr>
+          <w:rFonts w:ascii="Aptos" w:hAnsi="Aptos" w:eastAsia="Aptos" w:cs="Aptos"/>
+        </w:rPr>
+        <w:t xml:space="preserve"> of multiple</w:t>
+      </w:r>
+      <w:r>
+        <w:rPr>
+          <w:rFonts w:ascii="Aptos" w:hAnsi="Aptos" w:eastAsia="Aptos" w:cs="Aptos"/>
+        </w:rPr>
+        <w:t xml:space="preserve"> </w:t>
+      </w:r>
+      <w:r>
+        <w:rPr>
+          <w:rFonts w:ascii="Aptos" w:hAnsi="Aptos" w:eastAsia="Aptos" w:cs="Aptos"/>
+        </w:rPr>
+        <w:t>pairs of</w:t>
+      </w:r>
+      <w:r>
+        <w:rPr>
+          <w:rFonts w:ascii="Aptos" w:hAnsi="Aptos" w:eastAsia="Aptos" w:cs="Aptos"/>
+        </w:rPr>
+        <w:t xml:space="preserve"> </w:t>
+      </w:r>
+      <w:r>
+        <w:rPr>
+          <w:rFonts w:ascii="Aptos" w:hAnsi="Aptos" w:eastAsia="Aptos" w:cs="Aptos"/>
+        </w:rPr>
+        <w:t>microphones,</w:t>
+      </w:r>
+      <w:r>
+        <w:rPr>
+          <w:rFonts w:ascii="Aptos" w:hAnsi="Aptos" w:eastAsia="Aptos" w:cs="Aptos"/>
+        </w:rPr>
+        <w:t xml:space="preserve"> </w:t>
+      </w:r>
+      <w:r>
+        <w:rPr>
+          <w:rFonts w:ascii="Aptos" w:hAnsi="Aptos" w:eastAsia="Aptos" w:cs="Aptos"/>
+        </w:rPr>
+        <w:t>we can estimate the location more precisely.</w:t>
       </w:r>
     </w:p>
     <w:p>
       <w:pPr>
-        <w:spacing w:after="240"/>
-        <w:rPr>
-          <w:rFonts w:ascii="Aptos" w:eastAsia="Aptos" w:hAnsi="Aptos" w:cs="Aptos"/>
+        <w:rPr>
+          <w:sz w:val="32"/>
+          <w:szCs w:val="32"/>
         </w:rPr>
       </w:pPr>
       <w:r>
         <w:rPr>
-          <w:rFonts w:ascii="Aptos" w:eastAsia="Aptos" w:hAnsi="Aptos" w:cs="Aptos"/>
-        </w:rPr>
-        <w:t xml:space="preserve">With use of multiple </w:t>
-      </w:r>
-      <w:r>
-        <w:rPr>
-          <w:rFonts w:ascii="Aptos" w:eastAsia="Aptos" w:hAnsi="Aptos" w:cs="Aptos"/>
-        </w:rPr>
-        <w:t>microphones,</w:t>
-      </w:r>
-      <w:r>
-        <w:rPr>
-          <w:rFonts w:ascii="Aptos" w:eastAsia="Aptos" w:hAnsi="Aptos" w:cs="Aptos"/>
-        </w:rPr>
-        <w:t xml:space="preserve"> </w:t>
-      </w:r>
-      <w:r>
-        <w:rPr>
-          <w:rFonts w:ascii="Aptos" w:eastAsia="Aptos" w:hAnsi="Aptos" w:cs="Aptos"/>
-        </w:rPr>
-        <w:t>we can estimate the location more precisely.</w:t>
+          <w:sz w:val="32"/>
+          <w:szCs w:val="32"/>
+        </w:rPr>
+        <w:t>Beamforming</w:t>
+      </w:r>
+    </w:p>
+    <w:p>
+      <w:r>
+        <w:t>Beamforming works by focusing on microphone array’s sensitivity in a concrete direction. In the most basic form, it combines signals from all microphones using time delays.</w:t>
       </w:r>
     </w:p>
     <w:p>
       <w:pPr>
         <w:rPr>
-          <w:sz w:val="32"/>
-          <w:szCs w:val="32"/>
+          <w:rFonts w:ascii="Aptos" w:hAnsi="Aptos" w:eastAsia="Aptos" w:cs="Aptos"/>
         </w:rPr>
       </w:pPr>
       <w:r>
-        <w:rPr>
-          <w:sz w:val="32"/>
-          <w:szCs w:val="32"/>
-        </w:rPr>
-        <w:t>Beamforming</w:t>
+        <w:t xml:space="preserve">More specifically, microphones in array receive the sound at slightly different times, then those </w:t>
+      </w:r>
+      <w:r>
+        <w:rPr>
+          <w:rFonts w:ascii="Aptos" w:hAnsi="Aptos" w:eastAsia="Aptos" w:cs="Aptos"/>
+        </w:rPr>
+        <w:t xml:space="preserve">signals are appropriately delayed and summed, in a way that constructive interference of waves occurs from the direction, where sound came from. And vice versa from the other sides signal fades away. By scanning all possible directions, it is possible to find the source of the sound. </w:t>
       </w:r>
     </w:p>
-    <w:p>
-      <w:r>
-        <w:t>Beamforming works by focusing on microphone array’s sensitivity in a concrete direction. In the most basic form, it combines signals from all microphones using time delays.</w:t>
-      </w:r>
-    </w:p>
-    <w:p>
-      <w:pPr>
-        <w:rPr>
-          <w:rFonts w:ascii="Aptos" w:eastAsia="Aptos" w:hAnsi="Aptos" w:cs="Aptos"/>
-        </w:rPr>
-      </w:pPr>
-      <w:r>
-        <w:t xml:space="preserve">More specifically, microphones in array receive the sound at slightly different times, then those </w:t>
-      </w:r>
-      <w:r>
-        <w:rPr>
-          <w:rFonts w:ascii="Aptos" w:eastAsia="Aptos" w:hAnsi="Aptos" w:cs="Aptos"/>
-        </w:rPr>
-        <w:t xml:space="preserve">signals are appropriately delayed and summed, in a way that constructive interference of waves occurs from the direction, where sound came from. And vice versa from the other sides signal fades away. By scanning all possible directions, it is possible to find the source of the sound. </w:t>
-      </w:r>
-    </w:p>
-    <w:p>
+    <w:p w14:noSpellErr="1">
       <w:pPr>
         <w:spacing w:after="240"/>
+        <w:rPr>
+          <w:rFonts w:ascii="Aptos" w:hAnsi="Aptos" w:eastAsia="Aptos" w:cs="Aptos"/>
+        </w:rPr>
       </w:pPr>
+      <w:r>
+        <w:rPr/>
+        <w:t>In other words, after some object emits sound, the mi</w:t>
+      </w:r>
+      <w:r>
+        <w:rPr>
+          <w:rFonts w:ascii="Aptos" w:hAnsi="Aptos" w:eastAsia="Aptos" w:cs="Aptos"/>
+        </w:rPr>
+        <w:t xml:space="preserve">crophones capture it at a </w:t>
+      </w:r>
+      <w:r>
+        <w:rPr>
+          <w:rFonts w:ascii="Aptos" w:hAnsi="Aptos" w:eastAsia="Aptos" w:cs="Aptos"/>
+        </w:rPr>
+        <w:t>slightly different times</w:t>
+      </w:r>
+      <w:r>
+        <w:rPr>
+          <w:rFonts w:ascii="Aptos" w:hAnsi="Aptos" w:eastAsia="Aptos" w:cs="Aptos"/>
+        </w:rPr>
+        <w:t xml:space="preserve">. Then we slide one microphone’s signal in time </w:t>
+      </w:r>
+      <w:r>
+        <w:rPr>
+          <w:rFonts w:ascii="Aptos" w:hAnsi="Aptos" w:eastAsia="Aptos" w:cs="Aptos"/>
+        </w:rPr>
+        <w:t>relative</w:t>
+      </w:r>
+      <w:r>
+        <w:rPr>
+          <w:rFonts w:ascii="Aptos" w:hAnsi="Aptos" w:eastAsia="Aptos" w:cs="Aptos"/>
+        </w:rPr>
+        <w:t xml:space="preserve"> to the other and see how well they match. The amount of shift (delay) that gives the best match tells us </w:t>
+      </w:r>
+      <w:r>
+        <w:rPr>
+          <w:rFonts w:ascii="Aptos" w:hAnsi="Aptos" w:eastAsia="Aptos" w:cs="Aptos"/>
+        </w:rPr>
+        <w:t>from which direction sound came from.</w:t>
+      </w:r>
     </w:p>
     <w:sectPr>
-      <w:pgSz w:w="12240" w:h="15840"/>
+      <w:pgSz w:w="12240" w:h="15840" w:orient="portrait"/>
       <w:pgMar w:top="1440" w:right="1440" w:bottom="1440" w:left="1440" w:header="720" w:footer="720" w:gutter="0"/>
       <w:cols w:space="720"/>
       <w:docGrid w:linePitch="360"/>
@@ -567,11 +616,11 @@
 </file>
 
 <file path=word/styles.xml><?xml version="1.0" encoding="utf-8"?>
-<w:styles xmlns:mc="http://schemas.openxmlformats.org/markup-compatibility/2006" xmlns:r="http://schemas.openxmlformats.org/officeDocument/2006/relationships" xmlns:w="http://schemas.openxmlformats.org/wordprocessingml/2006/main" xmlns:w14="http://schemas.microsoft.com/office/word/2010/wordml" xmlns:w15="http://schemas.microsoft.com/office/word/2012/wordml" xmlns:w16cex="http://schemas.microsoft.com/office/word/2018/wordml/cex" xmlns:w16cid="http://schemas.microsoft.com/office/word/2016/wordml/cid" xmlns:w16="http://schemas.microsoft.com/office/word/2018/wordml" xmlns:w16du="http://schemas.microsoft.com/office/word/2023/wordml/word16du" xmlns:w16sdtdh="http://schemas.microsoft.com/office/word/2020/wordml/sdtdatahash" xmlns:w16sdtfl="http://schemas.microsoft.com/office/word/2024/wordml/sdtformatlock" xmlns:w16se="http://schemas.microsoft.com/office/word/2015/wordml/symex" mc:Ignorable="w14 w15 w16se w16cid w16 w16cex w16sdtdh w16sdtfl w16du">
+<w:styles xmlns:wp14="http://schemas.microsoft.com/office/word/2010/wordprocessingDrawing" xmlns:mc="http://schemas.openxmlformats.org/markup-compatibility/2006" xmlns:r="http://schemas.openxmlformats.org/officeDocument/2006/relationships" xmlns:w="http://schemas.openxmlformats.org/wordprocessingml/2006/main" xmlns:w14="http://schemas.microsoft.com/office/word/2010/wordml" xmlns:w15="http://schemas.microsoft.com/office/word/2012/wordml" xmlns:w16cex="http://schemas.microsoft.com/office/word/2018/wordml/cex" xmlns:w16cid="http://schemas.microsoft.com/office/word/2016/wordml/cid" xmlns:w16="http://schemas.microsoft.com/office/word/2018/wordml" xmlns:w16du="http://schemas.microsoft.com/office/word/2023/wordml/word16du" xmlns:w16sdtdh="http://schemas.microsoft.com/office/word/2020/wordml/sdtdatahash" xmlns:w16sdtfl="http://schemas.microsoft.com/office/word/2024/wordml/sdtformatlock" xmlns:w16se="http://schemas.microsoft.com/office/word/2015/wordml/symex" mc:Ignorable="w14 w15 w16se w16cid w16 w16cex w16sdtdh w16sdtfl w16du wp14">
   <w:docDefaults>
     <w:rPrDefault>
       <w:rPr>
-        <w:rFonts w:asciiTheme="minorHAnsi" w:eastAsiaTheme="minorEastAsia" w:hAnsiTheme="minorHAnsi" w:cstheme="minorBidi"/>
+        <w:rFonts w:asciiTheme="minorHAnsi" w:hAnsiTheme="minorHAnsi" w:eastAsiaTheme="minorEastAsia" w:cstheme="minorBidi"/>
         <w:sz w:val="24"/>
         <w:szCs w:val="24"/>
         <w:lang w:val="en-US" w:eastAsia="ja-JP" w:bidi="ar-SA"/>
@@ -586,14 +635,14 @@
   <w:latentStyles w:defLockedState="0" w:defUIPriority="99" w:defSemiHidden="0" w:defUnhideWhenUsed="0" w:defQFormat="0" w:count="376">
     <w:lsdException w:name="Normal" w:uiPriority="0" w:qFormat="1"/>
     <w:lsdException w:name="heading 1" w:uiPriority="9" w:qFormat="1"/>
-    <w:lsdException w:name="heading 2" w:semiHidden="1" w:uiPriority="9" w:unhideWhenUsed="1" w:qFormat="1"/>
-    <w:lsdException w:name="heading 3" w:semiHidden="1" w:uiPriority="9" w:unhideWhenUsed="1" w:qFormat="1"/>
-    <w:lsdException w:name="heading 4" w:semiHidden="1" w:uiPriority="9" w:unhideWhenUsed="1" w:qFormat="1"/>
-    <w:lsdException w:name="heading 5" w:semiHidden="1" w:uiPriority="9" w:unhideWhenUsed="1" w:qFormat="1"/>
-    <w:lsdException w:name="heading 6" w:semiHidden="1" w:uiPriority="9" w:unhideWhenUsed="1" w:qFormat="1"/>
-    <w:lsdException w:name="heading 7" w:semiHidden="1" w:uiPriority="9" w:unhideWhenUsed="1" w:qFormat="1"/>
-    <w:lsdException w:name="heading 8" w:semiHidden="1" w:uiPriority="9" w:unhideWhenUsed="1" w:qFormat="1"/>
-    <w:lsdException w:name="heading 9" w:semiHidden="1" w:uiPriority="9" w:unhideWhenUsed="1" w:qFormat="1"/>
+    <w:lsdException w:name="heading 2" w:uiPriority="9" w:semiHidden="1" w:unhideWhenUsed="1" w:qFormat="1"/>
+    <w:lsdException w:name="heading 3" w:uiPriority="9" w:semiHidden="1" w:unhideWhenUsed="1" w:qFormat="1"/>
+    <w:lsdException w:name="heading 4" w:uiPriority="9" w:semiHidden="1" w:unhideWhenUsed="1" w:qFormat="1"/>
+    <w:lsdException w:name="heading 5" w:uiPriority="9" w:semiHidden="1" w:unhideWhenUsed="1" w:qFormat="1"/>
+    <w:lsdException w:name="heading 6" w:uiPriority="9" w:semiHidden="1" w:unhideWhenUsed="1" w:qFormat="1"/>
+    <w:lsdException w:name="heading 7" w:uiPriority="9" w:semiHidden="1" w:unhideWhenUsed="1" w:qFormat="1"/>
+    <w:lsdException w:name="heading 8" w:uiPriority="9" w:semiHidden="1" w:unhideWhenUsed="1" w:qFormat="1"/>
+    <w:lsdException w:name="heading 9" w:uiPriority="9" w:semiHidden="1" w:unhideWhenUsed="1" w:qFormat="1"/>
     <w:lsdException w:name="index 1" w:semiHidden="1" w:unhideWhenUsed="1"/>
     <w:lsdException w:name="index 2" w:semiHidden="1" w:unhideWhenUsed="1"/>
     <w:lsdException w:name="index 3" w:semiHidden="1" w:unhideWhenUsed="1"/>
@@ -603,22 +652,22 @@
     <w:lsdException w:name="index 7" w:semiHidden="1" w:unhideWhenUsed="1"/>
     <w:lsdException w:name="index 8" w:semiHidden="1" w:unhideWhenUsed="1"/>
     <w:lsdException w:name="index 9" w:semiHidden="1" w:unhideWhenUsed="1"/>
-    <w:lsdException w:name="toc 1" w:semiHidden="1" w:uiPriority="39" w:unhideWhenUsed="1"/>
-    <w:lsdException w:name="toc 2" w:semiHidden="1" w:uiPriority="39" w:unhideWhenUsed="1"/>
-    <w:lsdException w:name="toc 3" w:semiHidden="1" w:uiPriority="39" w:unhideWhenUsed="1"/>
-    <w:lsdException w:name="toc 4" w:semiHidden="1" w:uiPriority="39" w:unhideWhenUsed="1"/>
-    <w:lsdException w:name="toc 5" w:semiHidden="1" w:uiPriority="39" w:unhideWhenUsed="1"/>
-    <w:lsdException w:name="toc 6" w:semiHidden="1" w:uiPriority="39" w:unhideWhenUsed="1"/>
-    <w:lsdException w:name="toc 7" w:semiHidden="1" w:uiPriority="39" w:unhideWhenUsed="1"/>
-    <w:lsdException w:name="toc 8" w:semiHidden="1" w:uiPriority="39" w:unhideWhenUsed="1"/>
-    <w:lsdException w:name="toc 9" w:semiHidden="1" w:uiPriority="39" w:unhideWhenUsed="1"/>
+    <w:lsdException w:name="toc 1" w:uiPriority="39" w:semiHidden="1" w:unhideWhenUsed="1"/>
+    <w:lsdException w:name="toc 2" w:uiPriority="39" w:semiHidden="1" w:unhideWhenUsed="1"/>
+    <w:lsdException w:name="toc 3" w:uiPriority="39" w:semiHidden="1" w:unhideWhenUsed="1"/>
+    <w:lsdException w:name="toc 4" w:uiPriority="39" w:semiHidden="1" w:unhideWhenUsed="1"/>
+    <w:lsdException w:name="toc 5" w:uiPriority="39" w:semiHidden="1" w:unhideWhenUsed="1"/>
+    <w:lsdException w:name="toc 6" w:uiPriority="39" w:semiHidden="1" w:unhideWhenUsed="1"/>
+    <w:lsdException w:name="toc 7" w:uiPriority="39" w:semiHidden="1" w:unhideWhenUsed="1"/>
+    <w:lsdException w:name="toc 8" w:uiPriority="39" w:semiHidden="1" w:unhideWhenUsed="1"/>
+    <w:lsdException w:name="toc 9" w:uiPriority="39" w:semiHidden="1" w:unhideWhenUsed="1"/>
     <w:lsdException w:name="Normal Indent" w:semiHidden="1" w:unhideWhenUsed="1"/>
     <w:lsdException w:name="footnote text" w:semiHidden="1" w:unhideWhenUsed="1"/>
     <w:lsdException w:name="annotation text" w:semiHidden="1" w:unhideWhenUsed="1"/>
     <w:lsdException w:name="header" w:semiHidden="1" w:unhideWhenUsed="1"/>
     <w:lsdException w:name="footer" w:semiHidden="1" w:unhideWhenUsed="1"/>
     <w:lsdException w:name="index heading" w:semiHidden="1" w:unhideWhenUsed="1"/>
-    <w:lsdException w:name="caption" w:semiHidden="1" w:uiPriority="35" w:unhideWhenUsed="1" w:qFormat="1"/>
+    <w:lsdException w:name="caption" w:uiPriority="35" w:semiHidden="1" w:unhideWhenUsed="1" w:qFormat="1"/>
     <w:lsdException w:name="table of figures" w:semiHidden="1" w:unhideWhenUsed="1"/>
     <w:lsdException w:name="envelope address" w:semiHidden="1" w:unhideWhenUsed="1"/>
     <w:lsdException w:name="envelope return" w:semiHidden="1" w:unhideWhenUsed="1"/>
@@ -649,7 +698,7 @@
     <w:lsdException w:name="Title" w:uiPriority="10" w:qFormat="1"/>
     <w:lsdException w:name="Closing" w:semiHidden="1" w:unhideWhenUsed="1"/>
     <w:lsdException w:name="Signature" w:semiHidden="1" w:unhideWhenUsed="1"/>
-    <w:lsdException w:name="Default Paragraph Font" w:semiHidden="1" w:uiPriority="1" w:unhideWhenUsed="1"/>
+    <w:lsdException w:name="Default Paragraph Font" w:uiPriority="1" w:semiHidden="1" w:unhideWhenUsed="1"/>
     <w:lsdException w:name="Body Text" w:semiHidden="1" w:unhideWhenUsed="1"/>
     <w:lsdException w:name="Body Text Indent" w:semiHidden="1" w:unhideWhenUsed="1"/>
     <w:lsdException w:name="List Continue" w:semiHidden="1" w:unhideWhenUsed="1"/>
@@ -849,8 +898,8 @@
     <w:lsdException w:name="Subtle Reference" w:uiPriority="31" w:qFormat="1"/>
     <w:lsdException w:name="Intense Reference" w:uiPriority="32" w:qFormat="1"/>
     <w:lsdException w:name="Book Title" w:uiPriority="33" w:qFormat="1"/>
-    <w:lsdException w:name="Bibliography" w:semiHidden="1" w:uiPriority="37" w:unhideWhenUsed="1"/>
-    <w:lsdException w:name="TOC Heading" w:semiHidden="1" w:uiPriority="39" w:unhideWhenUsed="1" w:qFormat="1"/>
+    <w:lsdException w:name="Bibliography" w:uiPriority="37" w:semiHidden="1" w:unhideWhenUsed="1"/>
+    <w:lsdException w:name="TOC Heading" w:uiPriority="39" w:semiHidden="1" w:unhideWhenUsed="1" w:qFormat="1"/>
     <w:lsdException w:name="Plain Table 1" w:uiPriority="41"/>
     <w:lsdException w:name="Plain Table 2" w:uiPriority="42"/>
     <w:lsdException w:name="Plain Table 3" w:uiPriority="43"/>
@@ -961,17 +1010,17 @@
     <w:lsdException w:name="Unresolved Mention" w:semiHidden="1" w:unhideWhenUsed="1"/>
     <w:lsdException w:name="Smart Link" w:semiHidden="1" w:unhideWhenUsed="1"/>
   </w:latentStyles>
-  <w:style w:type="paragraph" w:default="1" w:styleId="Normal">
+  <w:style w:type="paragraph" w:styleId="Normal" w:default="1">
     <w:name w:val="Normal"/>
     <w:qFormat/>
   </w:style>
-  <w:style w:type="character" w:default="1" w:styleId="DefaultParagraphFont">
+  <w:style w:type="character" w:styleId="DefaultParagraphFont" w:default="1">
     <w:name w:val="Default Paragraph Font"/>
     <w:uiPriority w:val="1"/>
     <w:semiHidden/>
     <w:unhideWhenUsed/>
   </w:style>
-  <w:style w:type="table" w:default="1" w:styleId="TableNormal">
+  <w:style w:type="table" w:styleId="TableNormal" w:default="1">
     <w:name w:val="Normal Table"/>
     <w:uiPriority w:val="99"/>
     <w:semiHidden/>
@@ -986,7 +1035,7 @@
       </w:tblCellMar>
     </w:tblPr>
   </w:style>
-  <w:style w:type="numbering" w:default="1" w:styleId="NoList">
+  <w:style w:type="numbering" w:styleId="NoList" w:default="1">
     <w:name w:val="No List"/>
     <w:uiPriority w:val="99"/>
     <w:semiHidden/>
@@ -1019,7 +1068,7 @@
       <w:szCs w:val="20"/>
     </w:rPr>
   </w:style>
-  <w:style w:type="character" w:customStyle="1" w:styleId="HTMLPreformattedChar">
+  <w:style w:type="character" w:styleId="HTMLPreformattedChar" w:customStyle="1">
     <w:name w:val="HTML Preformatted Char"/>
     <w:basedOn w:val="DefaultParagraphFont"/>
     <w:link w:val="HTMLPreformatted"/>
@@ -1055,7 +1104,7 @@
 </file>
 
 <file path=word/theme/theme1.xml><?xml version="1.0" encoding="utf-8"?>
-<a:theme xmlns:a="http://schemas.openxmlformats.org/drawingml/2006/main" name="Office Theme">
+<a:theme xmlns:a="http://schemas.openxmlformats.org/drawingml/2006/main" xmlns:thm15="http://schemas.microsoft.com/office/thememl/2012/main" name="Office Theme">
   <a:themeElements>
     <a:clrScheme name="Office">
       <a:dk1>

</xml_diff>

<commit_message>
Acoustic localization techniques 3
</commit_message>
<xml_diff>
--- a/Acoustic localization techniques.docx
+++ b/Acoustic localization techniques.docx
@@ -1,19 +1,19 @@
 
 <file path=word/document.xml><?xml version="1.0" encoding="utf-8"?>
-<w:document xmlns:wpc="http://schemas.microsoft.com/office/word/2010/wordprocessingCanvas" xmlns:cx="http://schemas.microsoft.com/office/drawing/2014/chartex" xmlns:cx1="http://schemas.microsoft.com/office/drawing/2015/9/8/chartex" xmlns:cx2="http://schemas.microsoft.com/office/drawing/2015/10/21/chartex" xmlns:cx3="http://schemas.microsoft.com/office/drawing/2016/5/9/chartex" xmlns:cx4="http://schemas.microsoft.com/office/drawing/2016/5/10/chartex" xmlns:cx5="http://schemas.microsoft.com/office/drawing/2016/5/11/chartex" xmlns:cx6="http://schemas.microsoft.com/office/drawing/2016/5/12/chartex" xmlns:cx7="http://schemas.microsoft.com/office/drawing/2016/5/13/chartex" xmlns:cx8="http://schemas.microsoft.com/office/drawing/2016/5/14/chartex" xmlns:mc="http://schemas.openxmlformats.org/markup-compatibility/2006" xmlns:aink="http://schemas.microsoft.com/office/drawing/2016/ink" xmlns:am3d="http://schemas.microsoft.com/office/drawing/2017/model3d" xmlns:o="urn:schemas-microsoft-com:office:office" xmlns:oel="http://schemas.microsoft.com/office/2019/extlst" xmlns:r="http://schemas.openxmlformats.org/officeDocument/2006/relationships" xmlns:m="http://schemas.openxmlformats.org/officeDocument/2006/math" xmlns:v="urn:schemas-microsoft-com:vml" xmlns:wp14="http://schemas.microsoft.com/office/word/2010/wordprocessingDrawing" xmlns:wp="http://schemas.openxmlformats.org/drawingml/2006/wordprocessingDrawing" xmlns:w10="urn:schemas-microsoft-com:office:word" xmlns:w="http://schemas.openxmlformats.org/wordprocessingml/2006/main" xmlns:w14="http://schemas.microsoft.com/office/word/2010/wordml" xmlns:w15="http://schemas.microsoft.com/office/word/2012/wordml" xmlns:w16cex="http://schemas.microsoft.com/office/word/2018/wordml/cex" xmlns:w16cid="http://schemas.microsoft.com/office/word/2016/wordml/cid" xmlns:w16="http://schemas.microsoft.com/office/word/2018/wordml" xmlns:w16du="http://schemas.microsoft.com/office/word/2023/wordml/word16du" xmlns:w16sdtdh="http://schemas.microsoft.com/office/word/2020/wordml/sdtdatahash" xmlns:w16sdtfl="http://schemas.microsoft.com/office/word/2024/wordml/sdtformatlock" xmlns:w16se="http://schemas.microsoft.com/office/word/2015/wordml/symex" xmlns:wpg="http://schemas.microsoft.com/office/word/2010/wordprocessingGroup" xmlns:wpi="http://schemas.microsoft.com/office/word/2010/wordprocessingInk" xmlns:wne="http://schemas.microsoft.com/office/word/2006/wordml" xmlns:wps="http://schemas.microsoft.com/office/word/2010/wordprocessingShape" xmlns:a="http://schemas.openxmlformats.org/drawingml/2006/main" xmlns:pic="http://schemas.openxmlformats.org/drawingml/2006/picture" mc:Ignorable="w14 w15 w16se w16cid w16 w16cex w16sdtdh w16sdtfl w16du wp14">
+<w:document xmlns:wpc="http://schemas.microsoft.com/office/word/2010/wordprocessingCanvas" xmlns:cx="http://schemas.microsoft.com/office/drawing/2014/chartex" xmlns:cx1="http://schemas.microsoft.com/office/drawing/2015/9/8/chartex" xmlns:cx2="http://schemas.microsoft.com/office/drawing/2015/10/21/chartex" xmlns:cx3="http://schemas.microsoft.com/office/drawing/2016/5/9/chartex" xmlns:cx4="http://schemas.microsoft.com/office/drawing/2016/5/10/chartex" xmlns:cx5="http://schemas.microsoft.com/office/drawing/2016/5/11/chartex" xmlns:cx6="http://schemas.microsoft.com/office/drawing/2016/5/12/chartex" xmlns:cx7="http://schemas.microsoft.com/office/drawing/2016/5/13/chartex" xmlns:cx8="http://schemas.microsoft.com/office/drawing/2016/5/14/chartex" xmlns:mc="http://schemas.openxmlformats.org/markup-compatibility/2006" xmlns:aink="http://schemas.microsoft.com/office/drawing/2016/ink" xmlns:am3d="http://schemas.microsoft.com/office/drawing/2017/model3d" xmlns:o="urn:schemas-microsoft-com:office:office" xmlns:oel="http://schemas.microsoft.com/office/2019/extlst" xmlns:r="http://schemas.openxmlformats.org/officeDocument/2006/relationships" xmlns:m="http://schemas.openxmlformats.org/officeDocument/2006/math" xmlns:v="urn:schemas-microsoft-com:vml" xmlns:wp14="http://schemas.microsoft.com/office/word/2010/wordprocessingDrawing" xmlns:wp="http://schemas.openxmlformats.org/drawingml/2006/wordprocessingDrawing" xmlns:w10="urn:schemas-microsoft-com:office:word" xmlns:w="http://schemas.openxmlformats.org/wordprocessingml/2006/main" xmlns:w14="http://schemas.microsoft.com/office/word/2010/wordml" xmlns:w15="http://schemas.microsoft.com/office/word/2012/wordml" xmlns:w16cex="http://schemas.microsoft.com/office/word/2018/wordml/cex" xmlns:w16cid="http://schemas.microsoft.com/office/word/2016/wordml/cid" xmlns:w16="http://schemas.microsoft.com/office/word/2018/wordml" xmlns:w16du="http://schemas.microsoft.com/office/word/2023/wordml/word16du" xmlns:w16sdtdh="http://schemas.microsoft.com/office/word/2020/wordml/sdtdatahash" xmlns:w16sdtfl="http://schemas.microsoft.com/office/word/2024/wordml/sdtformatlock" xmlns:w16se="http://schemas.microsoft.com/office/word/2015/wordml/symex" xmlns:wpg="http://schemas.microsoft.com/office/word/2010/wordprocessingGroup" xmlns:wpi="http://schemas.microsoft.com/office/word/2010/wordprocessingInk" xmlns:wne="http://schemas.microsoft.com/office/word/2006/wordml" xmlns:wps="http://schemas.microsoft.com/office/word/2010/wordprocessingShape" mc:Ignorable="w14 w15 w16se w16cid w16 w16cex w16sdtdh w16sdtfl w16du wp14">
   <w:body>
     <w:p>
       <w:pPr>
         <w:jc w:val="center"/>
         <w:rPr>
-          <w:rFonts w:ascii="Aptos" w:hAnsi="Aptos" w:eastAsia="Aptos" w:cs="Aptos"/>
+          <w:rFonts w:ascii="Aptos" w:eastAsia="Aptos" w:hAnsi="Aptos" w:cs="Aptos"/>
           <w:sz w:val="56"/>
           <w:szCs w:val="56"/>
         </w:rPr>
       </w:pPr>
       <w:r>
         <w:rPr>
-          <w:rFonts w:ascii="Aptos" w:hAnsi="Aptos" w:eastAsia="Aptos" w:cs="Aptos"/>
+          <w:rFonts w:ascii="Aptos" w:eastAsia="Aptos" w:hAnsi="Aptos" w:cs="Aptos"/>
           <w:sz w:val="56"/>
           <w:szCs w:val="56"/>
         </w:rPr>
@@ -29,146 +29,198 @@
       </w:pPr>
       <w:r>
         <w:rPr>
-          <w:rFonts w:ascii="Aptos" w:hAnsi="Aptos" w:eastAsia="Aptos" w:cs="Aptos"/>
+          <w:rFonts w:ascii="Aptos" w:eastAsia="Aptos" w:hAnsi="Aptos" w:cs="Aptos"/>
           <w:sz w:val="32"/>
           <w:szCs w:val="32"/>
         </w:rPr>
         <w:t>Time Difference of Arrival (TDOA)</w:t>
-      </w:r>
-    </w:p>
-    <w:p w14:noSpellErr="1">
-      <w:pPr>
-        <w:spacing w:after="240"/>
-      </w:pPr>
-      <w:r>
-        <w:rPr/>
-        <w:t>TDOA</w:t>
-      </w:r>
-      <w:r>
-        <w:rPr/>
-        <w:t xml:space="preserve"> works by</w:t>
-      </w:r>
-      <w:r>
-        <w:rPr/>
-        <w:t xml:space="preserve"> measur</w:t>
-      </w:r>
-      <w:r>
-        <w:rPr/>
-        <w:t>ing</w:t>
-      </w:r>
-      <w:r>
-        <w:rPr/>
-        <w:t xml:space="preserve"> the difference</w:t>
-      </w:r>
-      <w:r>
-        <w:rPr/>
-        <w:t>s</w:t>
-      </w:r>
-      <w:r>
-        <w:rPr/>
-        <w:t xml:space="preserve"> in arrival times of a sound at </w:t>
-      </w:r>
-      <w:r>
-        <w:rPr/>
-        <w:t xml:space="preserve">multiple </w:t>
-      </w:r>
-      <w:r>
-        <w:rPr/>
-        <w:t xml:space="preserve">microphones. </w:t>
-      </w:r>
-      <w:r>
-        <w:rPr>
-          <w:rFonts w:ascii="Aptos" w:hAnsi="Aptos" w:eastAsia="Aptos" w:cs="Aptos"/>
-        </w:rPr>
-        <w:t>Using these differences, the location of the sound source can be estimated geometrically.</w:t>
-      </w:r>
-      <w:r>
-        <w:rPr>
-          <w:rFonts w:ascii="Aptos" w:hAnsi="Aptos" w:eastAsia="Aptos" w:cs="Aptos"/>
-          <w:noProof w:val="0"/>
-          <w:sz w:val="24"/>
-          <w:szCs w:val="24"/>
-          <w:lang w:val="en-US"/>
-        </w:rPr>
-        <w:t xml:space="preserve"> Specifically, when the positions of each receiver are known, the time difference measurement reflects a variation in distances from the two receivers to the unknown object.</w:t>
       </w:r>
     </w:p>
     <w:p>
       <w:pPr>
         <w:spacing w:after="240"/>
-        <w:rPr>
-          <w:rFonts w:ascii="Aptos" w:hAnsi="Aptos" w:eastAsia="Aptos" w:cs="Aptos"/>
-        </w:rPr>
       </w:pPr>
       <w:r>
-        <w:rPr>
-          <w:rFonts w:ascii="Aptos" w:hAnsi="Aptos" w:eastAsia="Aptos" w:cs="Aptos"/>
+        <w:t>TDOA</w:t>
+      </w:r>
+      <w:r>
+        <w:t xml:space="preserve"> works by</w:t>
+      </w:r>
+      <w:r>
+        <w:t xml:space="preserve"> measur</w:t>
+      </w:r>
+      <w:r>
+        <w:t>ing</w:t>
+      </w:r>
+      <w:r>
+        <w:t xml:space="preserve"> the difference</w:t>
+      </w:r>
+      <w:r>
+        <w:t>s</w:t>
+      </w:r>
+      <w:r>
+        <w:t xml:space="preserve"> in arrival times of a sound at </w:t>
+      </w:r>
+      <w:r>
+        <w:t xml:space="preserve">multiple </w:t>
+      </w:r>
+      <w:r>
+        <w:t xml:space="preserve">microphones. </w:t>
+      </w:r>
+      <w:r>
+        <w:rPr>
+          <w:rFonts w:ascii="Aptos" w:eastAsia="Aptos" w:hAnsi="Aptos" w:cs="Aptos"/>
+        </w:rPr>
+        <w:t>Using these differences, the location of the sound source can be estimated geometrically.</w:t>
+      </w:r>
+    </w:p>
+    <w:p>
+      <w:pPr>
+        <w:spacing w:after="240"/>
+        <w:rPr>
+          <w:rFonts w:ascii="Aptos" w:eastAsia="Aptos" w:hAnsi="Aptos" w:cs="Aptos"/>
+        </w:rPr>
+      </w:pPr>
+      <w:r>
+        <w:rPr>
+          <w:rFonts w:ascii="Aptos" w:eastAsia="Aptos" w:hAnsi="Aptos" w:cs="Aptos"/>
+        </w:rPr>
+        <w:t xml:space="preserve">More </w:t>
+      </w:r>
+      <w:r>
+        <w:t xml:space="preserve">specifically, </w:t>
+      </w:r>
+      <w:r>
+        <w:t>after some</w:t>
+      </w:r>
+      <w:r>
+        <w:t xml:space="preserve"> object emits sound, the mi</w:t>
+      </w:r>
+      <w:r>
+        <w:rPr>
+          <w:rFonts w:ascii="Aptos" w:eastAsia="Aptos" w:hAnsi="Aptos" w:cs="Aptos"/>
+        </w:rPr>
+        <w:t xml:space="preserve">crophones </w:t>
+      </w:r>
+      <w:r>
+        <w:rPr>
+          <w:rFonts w:ascii="Aptos" w:eastAsia="Aptos" w:hAnsi="Aptos" w:cs="Aptos"/>
+        </w:rPr>
+        <w:t>capture</w:t>
+      </w:r>
+      <w:r>
+        <w:rPr>
+          <w:rFonts w:ascii="Aptos" w:eastAsia="Aptos" w:hAnsi="Aptos" w:cs="Aptos"/>
+        </w:rPr>
+        <w:t xml:space="preserve"> it at a </w:t>
+      </w:r>
+      <w:r>
+        <w:rPr>
+          <w:rFonts w:ascii="Aptos" w:eastAsia="Aptos" w:hAnsi="Aptos" w:cs="Aptos"/>
+        </w:rPr>
+        <w:t>slightly different time</w:t>
+      </w:r>
+      <w:r>
+        <w:rPr>
+          <w:rFonts w:ascii="Aptos" w:eastAsia="Aptos" w:hAnsi="Aptos" w:cs="Aptos"/>
+        </w:rPr>
+        <w:t>.</w:t>
+      </w:r>
+      <w:r>
+        <w:rPr>
+          <w:rFonts w:ascii="Aptos" w:eastAsia="Aptos" w:hAnsi="Aptos" w:cs="Aptos"/>
+        </w:rPr>
+        <w:t xml:space="preserve"> Then we slide one microphone’s signal in time relative to the other and see how well they match. The amount of shift (delay) that gives the best match tells us how much later one mic </w:t>
+      </w:r>
+      <w:r>
+        <w:rPr>
+          <w:rFonts w:ascii="Aptos" w:eastAsia="Aptos" w:hAnsi="Aptos" w:cs="Aptos"/>
+        </w:rPr>
+        <w:t>received</w:t>
+      </w:r>
+      <w:r>
+        <w:rPr>
+          <w:rFonts w:ascii="Aptos" w:eastAsia="Aptos" w:hAnsi="Aptos" w:cs="Aptos"/>
+        </w:rPr>
+        <w:t xml:space="preserve"> the sound compared to the other.</w:t>
+      </w:r>
+    </w:p>
+    <w:p>
+      <w:pPr>
+        <w:spacing w:after="240"/>
+        <w:rPr>
+          <w:rFonts w:ascii="Aptos" w:eastAsia="Aptos" w:hAnsi="Aptos" w:cs="Aptos"/>
+        </w:rPr>
+      </w:pPr>
+      <w:r>
+        <w:rPr>
+          <w:rFonts w:ascii="Aptos" w:eastAsia="Aptos" w:hAnsi="Aptos" w:cs="Aptos"/>
         </w:rPr>
         <w:t>To</w:t>
       </w:r>
       <w:r>
         <w:rPr>
-          <w:rFonts w:ascii="Aptos" w:hAnsi="Aptos" w:eastAsia="Aptos" w:cs="Aptos"/>
+          <w:rFonts w:ascii="Aptos" w:eastAsia="Aptos" w:hAnsi="Aptos" w:cs="Aptos"/>
         </w:rPr>
         <w:t xml:space="preserve"> determine</w:t>
       </w:r>
       <w:r>
         <w:rPr>
-          <w:rFonts w:ascii="Aptos" w:hAnsi="Aptos" w:eastAsia="Aptos" w:cs="Aptos"/>
+          <w:rFonts w:ascii="Aptos" w:eastAsia="Aptos" w:hAnsi="Aptos" w:cs="Aptos"/>
         </w:rPr>
         <w:t xml:space="preserve"> possible locations of the object</w:t>
       </w:r>
       <w:r>
         <w:rPr>
-          <w:rFonts w:ascii="Aptos" w:hAnsi="Aptos" w:eastAsia="Aptos" w:cs="Aptos"/>
+          <w:rFonts w:ascii="Aptos" w:eastAsia="Aptos" w:hAnsi="Aptos" w:cs="Aptos"/>
         </w:rPr>
         <w:t xml:space="preserve"> </w:t>
       </w:r>
       <w:r>
         <w:rPr>
-          <w:rFonts w:ascii="Aptos" w:hAnsi="Aptos" w:eastAsia="Aptos" w:cs="Aptos"/>
+          <w:rFonts w:ascii="Aptos" w:eastAsia="Aptos" w:hAnsi="Aptos" w:cs="Aptos"/>
         </w:rPr>
         <w:t xml:space="preserve">with </w:t>
       </w:r>
       <w:r>
         <w:rPr>
-          <w:rFonts w:ascii="Aptos" w:hAnsi="Aptos" w:eastAsia="Aptos" w:cs="Aptos"/>
+          <w:rFonts w:ascii="Aptos" w:eastAsia="Aptos" w:hAnsi="Aptos" w:cs="Aptos"/>
         </w:rPr>
         <w:t>us</w:t>
       </w:r>
       <w:r>
         <w:rPr>
-          <w:rFonts w:ascii="Aptos" w:hAnsi="Aptos" w:eastAsia="Aptos" w:cs="Aptos"/>
+          <w:rFonts w:ascii="Aptos" w:eastAsia="Aptos" w:hAnsi="Aptos" w:cs="Aptos"/>
         </w:rPr>
         <w:t>e of</w:t>
       </w:r>
       <w:r>
         <w:rPr>
-          <w:rFonts w:ascii="Aptos" w:hAnsi="Aptos" w:eastAsia="Aptos" w:cs="Aptos"/>
+          <w:rFonts w:ascii="Aptos" w:eastAsia="Aptos" w:hAnsi="Aptos" w:cs="Aptos"/>
         </w:rPr>
         <w:t xml:space="preserve"> 2 mics</w:t>
       </w:r>
       <w:r>
         <w:rPr>
-          <w:rFonts w:ascii="Aptos" w:hAnsi="Aptos" w:eastAsia="Aptos" w:cs="Aptos"/>
+          <w:rFonts w:ascii="Aptos" w:eastAsia="Aptos" w:hAnsi="Aptos" w:cs="Aptos"/>
         </w:rPr>
         <w:t xml:space="preserve"> w</w:t>
       </w:r>
       <w:r>
         <w:rPr>
-          <w:rFonts w:ascii="Aptos" w:hAnsi="Aptos" w:eastAsia="Aptos" w:cs="Aptos"/>
+          <w:rFonts w:ascii="Aptos" w:eastAsia="Aptos" w:hAnsi="Aptos" w:cs="Aptos"/>
         </w:rPr>
         <w:t xml:space="preserve">e can use </w:t>
       </w:r>
       <w:r>
         <w:rPr>
-          <w:rFonts w:ascii="Aptos" w:hAnsi="Aptos" w:eastAsia="Aptos" w:cs="Aptos"/>
+          <w:rFonts w:ascii="Aptos" w:eastAsia="Aptos" w:hAnsi="Aptos" w:cs="Aptos"/>
         </w:rPr>
         <w:t>the following formula</w:t>
       </w:r>
       <w:r>
         <w:rPr>
-          <w:rFonts w:ascii="Aptos" w:hAnsi="Aptos" w:eastAsia="Aptos" w:cs="Aptos"/>
+          <w:rFonts w:ascii="Aptos" w:eastAsia="Aptos" w:hAnsi="Aptos" w:cs="Aptos"/>
         </w:rPr>
         <w:t>:</w:t>
       </w:r>
@@ -178,12 +230,12 @@
         <w:spacing w:after="240"/>
         <w:jc w:val="right"/>
         <w:rPr>
-          <w:rFonts w:ascii="Aptos" w:hAnsi="Aptos" w:eastAsia="Aptos" w:cs="Aptos"/>
+          <w:rFonts w:ascii="Aptos" w:eastAsia="Aptos" w:hAnsi="Aptos" w:cs="Aptos"/>
         </w:rPr>
       </w:pPr>
       <w:r>
         <w:rPr>
-          <w:rFonts w:ascii="Aptos" w:hAnsi="Aptos" w:eastAsia="Aptos" w:cs="Aptos"/>
+          <w:rFonts w:ascii="Aptos" w:eastAsia="Aptos" w:hAnsi="Aptos" w:cs="Aptos"/>
           <w:sz w:val="16"/>
           <w:szCs w:val="16"/>
         </w:rPr>
@@ -191,7 +243,7 @@
       </w:r>
       <w:r>
         <w:rPr>
-          <w:rFonts w:ascii="Aptos" w:hAnsi="Aptos" w:eastAsia="Aptos" w:cs="Aptos"/>
+          <w:rFonts w:ascii="Aptos" w:eastAsia="Aptos" w:hAnsi="Aptos" w:cs="Aptos"/>
           <w:noProof/>
         </w:rPr>
         <w:drawing>
@@ -235,378 +287,277 @@
       <w:pPr>
         <w:spacing w:after="240"/>
         <w:rPr>
-          <w:rFonts w:ascii="Aptos" w:hAnsi="Aptos" w:eastAsia="Aptos" w:cs="Aptos"/>
+          <w:rFonts w:ascii="Aptos" w:eastAsia="Aptos" w:hAnsi="Aptos" w:cs="Aptos"/>
         </w:rPr>
       </w:pPr>
       <w:r>
         <w:rPr>
-          <w:rFonts w:ascii="Aptos" w:hAnsi="Aptos" w:eastAsia="Aptos" w:cs="Aptos"/>
+          <w:rFonts w:ascii="Aptos" w:eastAsia="Aptos" w:hAnsi="Aptos" w:cs="Aptos"/>
         </w:rPr>
         <w:t xml:space="preserve">x, y, z </w:t>
       </w:r>
       <w:r>
         <w:rPr>
-          <w:rFonts w:ascii="Aptos" w:hAnsi="Aptos" w:eastAsia="Aptos" w:cs="Aptos"/>
+          <w:rFonts w:ascii="Aptos" w:eastAsia="Aptos" w:hAnsi="Aptos" w:cs="Aptos"/>
         </w:rPr>
         <w:t>–</w:t>
       </w:r>
       <w:r>
         <w:rPr>
-          <w:rFonts w:ascii="Aptos" w:hAnsi="Aptos" w:eastAsia="Aptos" w:cs="Aptos"/>
+          <w:rFonts w:ascii="Aptos" w:eastAsia="Aptos" w:hAnsi="Aptos" w:cs="Aptos"/>
         </w:rPr>
         <w:t xml:space="preserve"> pos</w:t>
       </w:r>
       <w:r>
         <w:rPr>
-          <w:rFonts w:ascii="Aptos" w:hAnsi="Aptos" w:eastAsia="Aptos" w:cs="Aptos"/>
+          <w:rFonts w:ascii="Aptos" w:eastAsia="Aptos" w:hAnsi="Aptos" w:cs="Aptos"/>
         </w:rPr>
         <w:t xml:space="preserve">ition </w:t>
       </w:r>
       <w:r>
         <w:rPr>
-          <w:rFonts w:ascii="Aptos" w:hAnsi="Aptos" w:eastAsia="Aptos" w:cs="Aptos"/>
+          <w:rFonts w:ascii="Aptos" w:eastAsia="Aptos" w:hAnsi="Aptos" w:cs="Aptos"/>
         </w:rPr>
         <w:t xml:space="preserve">of </w:t>
       </w:r>
       <w:r>
         <w:rPr>
-          <w:rFonts w:ascii="Aptos" w:hAnsi="Aptos" w:eastAsia="Aptos" w:cs="Aptos"/>
+          <w:rFonts w:ascii="Aptos" w:eastAsia="Aptos" w:hAnsi="Aptos" w:cs="Aptos"/>
         </w:rPr>
         <w:t>object</w:t>
       </w:r>
       <w:r>
         <w:rPr>
-          <w:rFonts w:ascii="Aptos" w:hAnsi="Aptos" w:eastAsia="Aptos" w:cs="Aptos"/>
+          <w:rFonts w:ascii="Aptos" w:eastAsia="Aptos" w:hAnsi="Aptos" w:cs="Aptos"/>
         </w:rPr>
         <w:br/>
-      </w:r>
-      <w:r>
-        <w:rPr>
-          <w:rFonts w:ascii="Aptos" w:hAnsi="Aptos" w:eastAsia="Aptos" w:cs="Aptos"/>
-        </w:rPr>
         <w:t>x</w:t>
       </w:r>
       <w:r>
         <w:rPr>
-          <w:rFonts w:ascii="Aptos" w:hAnsi="Aptos" w:eastAsia="Aptos" w:cs="Aptos"/>
+          <w:rFonts w:ascii="Aptos" w:eastAsia="Aptos" w:hAnsi="Aptos" w:cs="Aptos"/>
           <w:vertAlign w:val="subscript"/>
         </w:rPr>
         <w:t>1</w:t>
       </w:r>
       <w:r>
         <w:rPr>
-          <w:rFonts w:ascii="Aptos" w:hAnsi="Aptos" w:eastAsia="Aptos" w:cs="Aptos"/>
+          <w:rFonts w:ascii="Aptos" w:eastAsia="Aptos" w:hAnsi="Aptos" w:cs="Aptos"/>
         </w:rPr>
         <w:t xml:space="preserve">, </w:t>
       </w:r>
       <w:r>
         <w:rPr>
-          <w:rFonts w:ascii="Aptos" w:hAnsi="Aptos" w:eastAsia="Aptos" w:cs="Aptos"/>
+          <w:rFonts w:ascii="Aptos" w:eastAsia="Aptos" w:hAnsi="Aptos" w:cs="Aptos"/>
         </w:rPr>
         <w:t>y</w:t>
       </w:r>
       <w:r>
         <w:rPr>
-          <w:rFonts w:ascii="Aptos" w:hAnsi="Aptos" w:eastAsia="Aptos" w:cs="Aptos"/>
+          <w:rFonts w:ascii="Aptos" w:eastAsia="Aptos" w:hAnsi="Aptos" w:cs="Aptos"/>
           <w:vertAlign w:val="subscript"/>
         </w:rPr>
         <w:t>1</w:t>
       </w:r>
       <w:r>
         <w:rPr>
-          <w:rFonts w:ascii="Aptos" w:hAnsi="Aptos" w:eastAsia="Aptos" w:cs="Aptos"/>
+          <w:rFonts w:ascii="Aptos" w:eastAsia="Aptos" w:hAnsi="Aptos" w:cs="Aptos"/>
         </w:rPr>
         <w:t xml:space="preserve">, </w:t>
       </w:r>
       <w:r>
         <w:rPr>
-          <w:rFonts w:ascii="Aptos" w:hAnsi="Aptos" w:eastAsia="Aptos" w:cs="Aptos"/>
+          <w:rFonts w:ascii="Aptos" w:eastAsia="Aptos" w:hAnsi="Aptos" w:cs="Aptos"/>
         </w:rPr>
         <w:t>z</w:t>
       </w:r>
       <w:r>
         <w:rPr>
-          <w:rFonts w:ascii="Aptos" w:hAnsi="Aptos" w:eastAsia="Aptos" w:cs="Aptos"/>
+          <w:rFonts w:ascii="Aptos" w:eastAsia="Aptos" w:hAnsi="Aptos" w:cs="Aptos"/>
           <w:vertAlign w:val="subscript"/>
         </w:rPr>
         <w:t>1</w:t>
       </w:r>
       <w:r>
         <w:rPr>
-          <w:rFonts w:ascii="Aptos" w:hAnsi="Aptos" w:eastAsia="Aptos" w:cs="Aptos"/>
+          <w:rFonts w:ascii="Aptos" w:eastAsia="Aptos" w:hAnsi="Aptos" w:cs="Aptos"/>
         </w:rPr>
         <w:t xml:space="preserve"> -</w:t>
       </w:r>
       <w:r>
         <w:rPr>
-          <w:rFonts w:ascii="Aptos" w:hAnsi="Aptos" w:eastAsia="Aptos" w:cs="Aptos"/>
+          <w:rFonts w:ascii="Aptos" w:eastAsia="Aptos" w:hAnsi="Aptos" w:cs="Aptos"/>
         </w:rPr>
         <w:t xml:space="preserve"> position of mic 1</w:t>
       </w:r>
       <w:r>
         <w:rPr>
-          <w:rFonts w:ascii="Aptos" w:hAnsi="Aptos" w:eastAsia="Aptos" w:cs="Aptos"/>
+          <w:rFonts w:ascii="Aptos" w:eastAsia="Aptos" w:hAnsi="Aptos" w:cs="Aptos"/>
         </w:rPr>
         <w:br/>
-      </w:r>
-      <w:r>
-        <w:rPr>
-          <w:rFonts w:ascii="Aptos" w:hAnsi="Aptos" w:eastAsia="Aptos" w:cs="Aptos"/>
-        </w:rPr>
         <w:t>x</w:t>
       </w:r>
       <w:r>
         <w:rPr>
-          <w:rFonts w:ascii="Aptos" w:hAnsi="Aptos" w:eastAsia="Aptos" w:cs="Aptos"/>
+          <w:rFonts w:ascii="Aptos" w:eastAsia="Aptos" w:hAnsi="Aptos" w:cs="Aptos"/>
           <w:vertAlign w:val="subscript"/>
         </w:rPr>
         <w:t>2</w:t>
       </w:r>
       <w:r>
         <w:rPr>
-          <w:rFonts w:ascii="Aptos" w:hAnsi="Aptos" w:eastAsia="Aptos" w:cs="Aptos"/>
+          <w:rFonts w:ascii="Aptos" w:eastAsia="Aptos" w:hAnsi="Aptos" w:cs="Aptos"/>
         </w:rPr>
         <w:t>, y</w:t>
       </w:r>
       <w:r>
         <w:rPr>
-          <w:rFonts w:ascii="Aptos" w:hAnsi="Aptos" w:eastAsia="Aptos" w:cs="Aptos"/>
+          <w:rFonts w:ascii="Aptos" w:eastAsia="Aptos" w:hAnsi="Aptos" w:cs="Aptos"/>
           <w:vertAlign w:val="subscript"/>
         </w:rPr>
         <w:t>2</w:t>
       </w:r>
       <w:r>
         <w:rPr>
-          <w:rFonts w:ascii="Aptos" w:hAnsi="Aptos" w:eastAsia="Aptos" w:cs="Aptos"/>
+          <w:rFonts w:ascii="Aptos" w:eastAsia="Aptos" w:hAnsi="Aptos" w:cs="Aptos"/>
         </w:rPr>
         <w:t>, z</w:t>
       </w:r>
       <w:r>
         <w:rPr>
-          <w:rFonts w:ascii="Aptos" w:hAnsi="Aptos" w:eastAsia="Aptos" w:cs="Aptos"/>
+          <w:rFonts w:ascii="Aptos" w:eastAsia="Aptos" w:hAnsi="Aptos" w:cs="Aptos"/>
           <w:vertAlign w:val="subscript"/>
         </w:rPr>
         <w:t>2</w:t>
       </w:r>
       <w:r>
         <w:rPr>
-          <w:rFonts w:ascii="Aptos" w:hAnsi="Aptos" w:eastAsia="Aptos" w:cs="Aptos"/>
+          <w:rFonts w:ascii="Aptos" w:eastAsia="Aptos" w:hAnsi="Aptos" w:cs="Aptos"/>
         </w:rPr>
         <w:t xml:space="preserve"> - position of mic 2</w:t>
       </w:r>
       <w:r>
         <w:rPr>
-          <w:rFonts w:ascii="Aptos" w:hAnsi="Aptos" w:eastAsia="Aptos" w:cs="Aptos"/>
+          <w:rFonts w:ascii="Aptos" w:eastAsia="Aptos" w:hAnsi="Aptos" w:cs="Aptos"/>
         </w:rPr>
         <w:br/>
-      </w:r>
-      <w:r>
-        <w:rPr>
-          <w:rFonts w:ascii="Aptos" w:hAnsi="Aptos" w:eastAsia="Aptos" w:cs="Aptos"/>
-        </w:rPr>
         <w:t>t</w:t>
       </w:r>
       <w:r>
         <w:rPr>
-          <w:rFonts w:ascii="Aptos" w:hAnsi="Aptos" w:eastAsia="Aptos" w:cs="Aptos"/>
+          <w:rFonts w:ascii="Aptos" w:eastAsia="Aptos" w:hAnsi="Aptos" w:cs="Aptos"/>
           <w:vertAlign w:val="subscript"/>
         </w:rPr>
         <w:t xml:space="preserve">1 </w:t>
       </w:r>
       <w:r>
         <w:rPr>
-          <w:rFonts w:ascii="Aptos" w:hAnsi="Aptos" w:eastAsia="Aptos" w:cs="Aptos"/>
+          <w:rFonts w:ascii="Aptos" w:eastAsia="Aptos" w:hAnsi="Aptos" w:cs="Aptos"/>
         </w:rPr>
         <w:t>- t</w:t>
       </w:r>
-      <w:proofErr w:type="gramStart"/>
-      <w:r>
-        <w:rPr>
-          <w:rFonts w:ascii="Aptos" w:hAnsi="Aptos" w:eastAsia="Aptos" w:cs="Aptos"/>
+      <w:r>
+        <w:rPr>
+          <w:rFonts w:ascii="Aptos" w:eastAsia="Aptos" w:hAnsi="Aptos" w:cs="Aptos"/>
           <w:vertAlign w:val="subscript"/>
         </w:rPr>
         <w:t xml:space="preserve">2 </w:t>
       </w:r>
       <w:r>
         <w:rPr>
-          <w:rFonts w:ascii="Aptos" w:hAnsi="Aptos" w:eastAsia="Aptos" w:cs="Aptos"/>
-        </w:rPr>
-        <w:t xml:space="preserve"> -</w:t>
-      </w:r>
-      <w:proofErr w:type="gramEnd"/>
-      <w:r>
-        <w:rPr>
-          <w:rFonts w:ascii="Aptos" w:hAnsi="Aptos" w:eastAsia="Aptos" w:cs="Aptos"/>
-        </w:rPr>
-        <w:t xml:space="preserve"> difference in time of </w:t>
-      </w:r>
-      <w:r>
-        <w:rPr>
-          <w:rFonts w:ascii="Aptos" w:hAnsi="Aptos" w:eastAsia="Aptos" w:cs="Aptos"/>
+          <w:rFonts w:ascii="Aptos" w:eastAsia="Aptos" w:hAnsi="Aptos" w:cs="Aptos"/>
+        </w:rPr>
+        <w:t xml:space="preserve"> - difference in time of </w:t>
+      </w:r>
+      <w:r>
+        <w:rPr>
+          <w:rFonts w:ascii="Aptos" w:eastAsia="Aptos" w:hAnsi="Aptos" w:cs="Aptos"/>
         </w:rPr>
         <w:t>sound arrival</w:t>
       </w:r>
       <w:r>
         <w:rPr>
-          <w:rFonts w:ascii="Aptos" w:hAnsi="Aptos" w:eastAsia="Aptos" w:cs="Aptos"/>
+          <w:rFonts w:ascii="Aptos" w:eastAsia="Aptos" w:hAnsi="Aptos" w:cs="Aptos"/>
         </w:rPr>
         <w:br/>
-      </w:r>
-      <w:r>
-        <w:rPr>
-          <w:rFonts w:ascii="Aptos" w:hAnsi="Aptos" w:eastAsia="Aptos" w:cs="Aptos"/>
-        </w:rPr>
         <w:t>c – speed of sound</w:t>
-      </w:r>
-    </w:p>
-    <w:p w14:noSpellErr="1">
-      <w:pPr>
-        <w:spacing w:after="240"/>
-        <w:rPr>
-          <w:rFonts w:ascii="Aptos" w:hAnsi="Aptos" w:eastAsia="Aptos" w:cs="Aptos"/>
-        </w:rPr>
-      </w:pPr>
-      <w:r>
-        <w:rPr>
-          <w:rFonts w:ascii="Aptos" w:hAnsi="Aptos" w:eastAsia="Aptos" w:cs="Aptos"/>
-        </w:rPr>
-        <w:t xml:space="preserve">With </w:t>
-      </w:r>
-      <w:r>
-        <w:rPr>
-          <w:rFonts w:ascii="Aptos" w:hAnsi="Aptos" w:eastAsia="Aptos" w:cs="Aptos"/>
-        </w:rPr>
-        <w:t>the use</w:t>
-      </w:r>
-      <w:r>
-        <w:rPr>
-          <w:rFonts w:ascii="Aptos" w:hAnsi="Aptos" w:eastAsia="Aptos" w:cs="Aptos"/>
-        </w:rPr>
-        <w:t xml:space="preserve"> of multiple</w:t>
-      </w:r>
-      <w:r>
-        <w:rPr>
-          <w:rFonts w:ascii="Aptos" w:hAnsi="Aptos" w:eastAsia="Aptos" w:cs="Aptos"/>
-        </w:rPr>
-        <w:t xml:space="preserve"> </w:t>
-      </w:r>
-      <w:r>
-        <w:rPr>
-          <w:rFonts w:ascii="Aptos" w:hAnsi="Aptos" w:eastAsia="Aptos" w:cs="Aptos"/>
-        </w:rPr>
-        <w:t>pairs of</w:t>
-      </w:r>
-      <w:r>
-        <w:rPr>
-          <w:rFonts w:ascii="Aptos" w:hAnsi="Aptos" w:eastAsia="Aptos" w:cs="Aptos"/>
-        </w:rPr>
-        <w:t xml:space="preserve"> </w:t>
-      </w:r>
-      <w:r>
-        <w:rPr>
-          <w:rFonts w:ascii="Aptos" w:hAnsi="Aptos" w:eastAsia="Aptos" w:cs="Aptos"/>
-        </w:rPr>
-        <w:t>microphones,</w:t>
-      </w:r>
-      <w:r>
-        <w:rPr>
-          <w:rFonts w:ascii="Aptos" w:hAnsi="Aptos" w:eastAsia="Aptos" w:cs="Aptos"/>
-        </w:rPr>
-        <w:t xml:space="preserve"> </w:t>
-      </w:r>
-      <w:r>
-        <w:rPr>
-          <w:rFonts w:ascii="Aptos" w:hAnsi="Aptos" w:eastAsia="Aptos" w:cs="Aptos"/>
-        </w:rPr>
-        <w:t>we can estimate the location more precisely.</w:t>
       </w:r>
     </w:p>
     <w:p>
       <w:pPr>
-        <w:rPr>
-          <w:sz w:val="32"/>
-          <w:szCs w:val="32"/>
+        <w:spacing w:after="240"/>
+        <w:rPr>
+          <w:rFonts w:ascii="Aptos" w:eastAsia="Aptos" w:hAnsi="Aptos" w:cs="Aptos"/>
         </w:rPr>
       </w:pPr>
       <w:r>
         <w:rPr>
-          <w:sz w:val="32"/>
-          <w:szCs w:val="32"/>
-        </w:rPr>
-        <w:t>Beamforming</w:t>
-      </w:r>
-    </w:p>
-    <w:p>
-      <w:r>
-        <w:t>Beamforming works by focusing on microphone array’s sensitivity in a concrete direction. In the most basic form, it combines signals from all microphones using time delays.</w:t>
+          <w:rFonts w:ascii="Aptos" w:eastAsia="Aptos" w:hAnsi="Aptos" w:cs="Aptos"/>
+        </w:rPr>
+        <w:t xml:space="preserve">With use of multiple </w:t>
+      </w:r>
+      <w:r>
+        <w:rPr>
+          <w:rFonts w:ascii="Aptos" w:eastAsia="Aptos" w:hAnsi="Aptos" w:cs="Aptos"/>
+        </w:rPr>
+        <w:t>microphones,</w:t>
+      </w:r>
+      <w:r>
+        <w:rPr>
+          <w:rFonts w:ascii="Aptos" w:eastAsia="Aptos" w:hAnsi="Aptos" w:cs="Aptos"/>
+        </w:rPr>
+        <w:t xml:space="preserve"> </w:t>
+      </w:r>
+      <w:r>
+        <w:rPr>
+          <w:rFonts w:ascii="Aptos" w:eastAsia="Aptos" w:hAnsi="Aptos" w:cs="Aptos"/>
+        </w:rPr>
+        <w:t>we can estimate the location more precisely.</w:t>
       </w:r>
     </w:p>
     <w:p>
       <w:pPr>
         <w:rPr>
-          <w:rFonts w:ascii="Aptos" w:hAnsi="Aptos" w:eastAsia="Aptos" w:cs="Aptos"/>
+          <w:sz w:val="32"/>
+          <w:szCs w:val="32"/>
         </w:rPr>
       </w:pPr>
       <w:r>
+        <w:rPr>
+          <w:sz w:val="32"/>
+          <w:szCs w:val="32"/>
+        </w:rPr>
+        <w:t>Beamforming</w:t>
+      </w:r>
+    </w:p>
+    <w:p>
+      <w:r>
+        <w:t>Beamforming works by focusing on microphone array’s sensitivity in a concrete direction. In the most basic form, it combines signals from all microphones using time delays.</w:t>
+      </w:r>
+    </w:p>
+    <w:p>
+      <w:pPr>
+        <w:rPr>
+          <w:rFonts w:ascii="Aptos" w:eastAsia="Aptos" w:hAnsi="Aptos" w:cs="Aptos"/>
+        </w:rPr>
+      </w:pPr>
+      <w:r>
         <w:t xml:space="preserve">More specifically, microphones in array receive the sound at slightly different times, then those </w:t>
       </w:r>
       <w:r>
         <w:rPr>
-          <w:rFonts w:ascii="Aptos" w:hAnsi="Aptos" w:eastAsia="Aptos" w:cs="Aptos"/>
+          <w:rFonts w:ascii="Aptos" w:eastAsia="Aptos" w:hAnsi="Aptos" w:cs="Aptos"/>
         </w:rPr>
         <w:t xml:space="preserve">signals are appropriately delayed and summed, in a way that constructive interference of waves occurs from the direction, where sound came from. And vice versa from the other sides signal fades away. By scanning all possible directions, it is possible to find the source of the sound. </w:t>
       </w:r>
     </w:p>
-    <w:p w14:noSpellErr="1">
+    <w:p>
       <w:pPr>
         <w:spacing w:after="240"/>
-        <w:rPr>
-          <w:rFonts w:ascii="Aptos" w:hAnsi="Aptos" w:eastAsia="Aptos" w:cs="Aptos"/>
-        </w:rPr>
       </w:pPr>
-      <w:r>
-        <w:rPr/>
-        <w:t>In other words, after some object emits sound, the mi</w:t>
-      </w:r>
-      <w:r>
-        <w:rPr>
-          <w:rFonts w:ascii="Aptos" w:hAnsi="Aptos" w:eastAsia="Aptos" w:cs="Aptos"/>
-        </w:rPr>
-        <w:t xml:space="preserve">crophones capture it at a </w:t>
-      </w:r>
-      <w:r>
-        <w:rPr>
-          <w:rFonts w:ascii="Aptos" w:hAnsi="Aptos" w:eastAsia="Aptos" w:cs="Aptos"/>
-        </w:rPr>
-        <w:t>slightly different times</w:t>
-      </w:r>
-      <w:r>
-        <w:rPr>
-          <w:rFonts w:ascii="Aptos" w:hAnsi="Aptos" w:eastAsia="Aptos" w:cs="Aptos"/>
-        </w:rPr>
-        <w:t xml:space="preserve">. Then we slide one microphone’s signal in time </w:t>
-      </w:r>
-      <w:r>
-        <w:rPr>
-          <w:rFonts w:ascii="Aptos" w:hAnsi="Aptos" w:eastAsia="Aptos" w:cs="Aptos"/>
-        </w:rPr>
-        <w:t>relative</w:t>
-      </w:r>
-      <w:r>
-        <w:rPr>
-          <w:rFonts w:ascii="Aptos" w:hAnsi="Aptos" w:eastAsia="Aptos" w:cs="Aptos"/>
-        </w:rPr>
-        <w:t xml:space="preserve"> to the other and see how well they match. The amount of shift (delay) that gives the best match tells us </w:t>
-      </w:r>
-      <w:r>
-        <w:rPr>
-          <w:rFonts w:ascii="Aptos" w:hAnsi="Aptos" w:eastAsia="Aptos" w:cs="Aptos"/>
-        </w:rPr>
-        <w:t>from which direction sound came from.</w:t>
-      </w:r>
     </w:p>
     <w:sectPr>
-      <w:pgSz w:w="12240" w:h="15840" w:orient="portrait"/>
+      <w:pgSz w:w="12240" w:h="15840"/>
       <w:pgMar w:top="1440" w:right="1440" w:bottom="1440" w:left="1440" w:header="720" w:footer="720" w:gutter="0"/>
       <w:cols w:space="720"/>
       <w:docGrid w:linePitch="360"/>
@@ -616,11 +567,11 @@
 </file>
 
 <file path=word/styles.xml><?xml version="1.0" encoding="utf-8"?>
-<w:styles xmlns:wp14="http://schemas.microsoft.com/office/word/2010/wordprocessingDrawing" xmlns:mc="http://schemas.openxmlformats.org/markup-compatibility/2006" xmlns:r="http://schemas.openxmlformats.org/officeDocument/2006/relationships" xmlns:w="http://schemas.openxmlformats.org/wordprocessingml/2006/main" xmlns:w14="http://schemas.microsoft.com/office/word/2010/wordml" xmlns:w15="http://schemas.microsoft.com/office/word/2012/wordml" xmlns:w16cex="http://schemas.microsoft.com/office/word/2018/wordml/cex" xmlns:w16cid="http://schemas.microsoft.com/office/word/2016/wordml/cid" xmlns:w16="http://schemas.microsoft.com/office/word/2018/wordml" xmlns:w16du="http://schemas.microsoft.com/office/word/2023/wordml/word16du" xmlns:w16sdtdh="http://schemas.microsoft.com/office/word/2020/wordml/sdtdatahash" xmlns:w16sdtfl="http://schemas.microsoft.com/office/word/2024/wordml/sdtformatlock" xmlns:w16se="http://schemas.microsoft.com/office/word/2015/wordml/symex" mc:Ignorable="w14 w15 w16se w16cid w16 w16cex w16sdtdh w16sdtfl w16du wp14">
+<w:styles xmlns:mc="http://schemas.openxmlformats.org/markup-compatibility/2006" xmlns:r="http://schemas.openxmlformats.org/officeDocument/2006/relationships" xmlns:w="http://schemas.openxmlformats.org/wordprocessingml/2006/main" xmlns:w14="http://schemas.microsoft.com/office/word/2010/wordml" xmlns:w15="http://schemas.microsoft.com/office/word/2012/wordml" xmlns:w16cex="http://schemas.microsoft.com/office/word/2018/wordml/cex" xmlns:w16cid="http://schemas.microsoft.com/office/word/2016/wordml/cid" xmlns:w16="http://schemas.microsoft.com/office/word/2018/wordml" xmlns:w16du="http://schemas.microsoft.com/office/word/2023/wordml/word16du" xmlns:w16sdtdh="http://schemas.microsoft.com/office/word/2020/wordml/sdtdatahash" xmlns:w16sdtfl="http://schemas.microsoft.com/office/word/2024/wordml/sdtformatlock" xmlns:w16se="http://schemas.microsoft.com/office/word/2015/wordml/symex" mc:Ignorable="w14 w15 w16se w16cid w16 w16cex w16sdtdh w16sdtfl w16du">
   <w:docDefaults>
     <w:rPrDefault>
       <w:rPr>
-        <w:rFonts w:asciiTheme="minorHAnsi" w:hAnsiTheme="minorHAnsi" w:eastAsiaTheme="minorEastAsia" w:cstheme="minorBidi"/>
+        <w:rFonts w:asciiTheme="minorHAnsi" w:eastAsiaTheme="minorEastAsia" w:hAnsiTheme="minorHAnsi" w:cstheme="minorBidi"/>
         <w:sz w:val="24"/>
         <w:szCs w:val="24"/>
         <w:lang w:val="en-US" w:eastAsia="ja-JP" w:bidi="ar-SA"/>
@@ -635,14 +586,14 @@
   <w:latentStyles w:defLockedState="0" w:defUIPriority="99" w:defSemiHidden="0" w:defUnhideWhenUsed="0" w:defQFormat="0" w:count="376">
     <w:lsdException w:name="Normal" w:uiPriority="0" w:qFormat="1"/>
     <w:lsdException w:name="heading 1" w:uiPriority="9" w:qFormat="1"/>
-    <w:lsdException w:name="heading 2" w:uiPriority="9" w:semiHidden="1" w:unhideWhenUsed="1" w:qFormat="1"/>
-    <w:lsdException w:name="heading 3" w:uiPriority="9" w:semiHidden="1" w:unhideWhenUsed="1" w:qFormat="1"/>
-    <w:lsdException w:name="heading 4" w:uiPriority="9" w:semiHidden="1" w:unhideWhenUsed="1" w:qFormat="1"/>
-    <w:lsdException w:name="heading 5" w:uiPriority="9" w:semiHidden="1" w:unhideWhenUsed="1" w:qFormat="1"/>
-    <w:lsdException w:name="heading 6" w:uiPriority="9" w:semiHidden="1" w:unhideWhenUsed="1" w:qFormat="1"/>
-    <w:lsdException w:name="heading 7" w:uiPriority="9" w:semiHidden="1" w:unhideWhenUsed="1" w:qFormat="1"/>
-    <w:lsdException w:name="heading 8" w:uiPriority="9" w:semiHidden="1" w:unhideWhenUsed="1" w:qFormat="1"/>
-    <w:lsdException w:name="heading 9" w:uiPriority="9" w:semiHidden="1" w:unhideWhenUsed="1" w:qFormat="1"/>
+    <w:lsdException w:name="heading 2" w:semiHidden="1" w:uiPriority="9" w:unhideWhenUsed="1" w:qFormat="1"/>
+    <w:lsdException w:name="heading 3" w:semiHidden="1" w:uiPriority="9" w:unhideWhenUsed="1" w:qFormat="1"/>
+    <w:lsdException w:name="heading 4" w:semiHidden="1" w:uiPriority="9" w:unhideWhenUsed="1" w:qFormat="1"/>
+    <w:lsdException w:name="heading 5" w:semiHidden="1" w:uiPriority="9" w:unhideWhenUsed="1" w:qFormat="1"/>
+    <w:lsdException w:name="heading 6" w:semiHidden="1" w:uiPriority="9" w:unhideWhenUsed="1" w:qFormat="1"/>
+    <w:lsdException w:name="heading 7" w:semiHidden="1" w:uiPriority="9" w:unhideWhenUsed="1" w:qFormat="1"/>
+    <w:lsdException w:name="heading 8" w:semiHidden="1" w:uiPriority="9" w:unhideWhenUsed="1" w:qFormat="1"/>
+    <w:lsdException w:name="heading 9" w:semiHidden="1" w:uiPriority="9" w:unhideWhenUsed="1" w:qFormat="1"/>
     <w:lsdException w:name="index 1" w:semiHidden="1" w:unhideWhenUsed="1"/>
     <w:lsdException w:name="index 2" w:semiHidden="1" w:unhideWhenUsed="1"/>
     <w:lsdException w:name="index 3" w:semiHidden="1" w:unhideWhenUsed="1"/>
@@ -652,22 +603,22 @@
     <w:lsdException w:name="index 7" w:semiHidden="1" w:unhideWhenUsed="1"/>
     <w:lsdException w:name="index 8" w:semiHidden="1" w:unhideWhenUsed="1"/>
     <w:lsdException w:name="index 9" w:semiHidden="1" w:unhideWhenUsed="1"/>
-    <w:lsdException w:name="toc 1" w:uiPriority="39" w:semiHidden="1" w:unhideWhenUsed="1"/>
-    <w:lsdException w:name="toc 2" w:uiPriority="39" w:semiHidden="1" w:unhideWhenUsed="1"/>
-    <w:lsdException w:name="toc 3" w:uiPriority="39" w:semiHidden="1" w:unhideWhenUsed="1"/>
-    <w:lsdException w:name="toc 4" w:uiPriority="39" w:semiHidden="1" w:unhideWhenUsed="1"/>
-    <w:lsdException w:name="toc 5" w:uiPriority="39" w:semiHidden="1" w:unhideWhenUsed="1"/>
-    <w:lsdException w:name="toc 6" w:uiPriority="39" w:semiHidden="1" w:unhideWhenUsed="1"/>
-    <w:lsdException w:name="toc 7" w:uiPriority="39" w:semiHidden="1" w:unhideWhenUsed="1"/>
-    <w:lsdException w:name="toc 8" w:uiPriority="39" w:semiHidden="1" w:unhideWhenUsed="1"/>
-    <w:lsdException w:name="toc 9" w:uiPriority="39" w:semiHidden="1" w:unhideWhenUsed="1"/>
+    <w:lsdException w:name="toc 1" w:semiHidden="1" w:uiPriority="39" w:unhideWhenUsed="1"/>
+    <w:lsdException w:name="toc 2" w:semiHidden="1" w:uiPriority="39" w:unhideWhenUsed="1"/>
+    <w:lsdException w:name="toc 3" w:semiHidden="1" w:uiPriority="39" w:unhideWhenUsed="1"/>
+    <w:lsdException w:name="toc 4" w:semiHidden="1" w:uiPriority="39" w:unhideWhenUsed="1"/>
+    <w:lsdException w:name="toc 5" w:semiHidden="1" w:uiPriority="39" w:unhideWhenUsed="1"/>
+    <w:lsdException w:name="toc 6" w:semiHidden="1" w:uiPriority="39" w:unhideWhenUsed="1"/>
+    <w:lsdException w:name="toc 7" w:semiHidden="1" w:uiPriority="39" w:unhideWhenUsed="1"/>
+    <w:lsdException w:name="toc 8" w:semiHidden="1" w:uiPriority="39" w:unhideWhenUsed="1"/>
+    <w:lsdException w:name="toc 9" w:semiHidden="1" w:uiPriority="39" w:unhideWhenUsed="1"/>
     <w:lsdException w:name="Normal Indent" w:semiHidden="1" w:unhideWhenUsed="1"/>
     <w:lsdException w:name="footnote text" w:semiHidden="1" w:unhideWhenUsed="1"/>
     <w:lsdException w:name="annotation text" w:semiHidden="1" w:unhideWhenUsed="1"/>
     <w:lsdException w:name="header" w:semiHidden="1" w:unhideWhenUsed="1"/>
     <w:lsdException w:name="footer" w:semiHidden="1" w:unhideWhenUsed="1"/>
     <w:lsdException w:name="index heading" w:semiHidden="1" w:unhideWhenUsed="1"/>
-    <w:lsdException w:name="caption" w:uiPriority="35" w:semiHidden="1" w:unhideWhenUsed="1" w:qFormat="1"/>
+    <w:lsdException w:name="caption" w:semiHidden="1" w:uiPriority="35" w:unhideWhenUsed="1" w:qFormat="1"/>
     <w:lsdException w:name="table of figures" w:semiHidden="1" w:unhideWhenUsed="1"/>
     <w:lsdException w:name="envelope address" w:semiHidden="1" w:unhideWhenUsed="1"/>
     <w:lsdException w:name="envelope return" w:semiHidden="1" w:unhideWhenUsed="1"/>
@@ -698,7 +649,7 @@
     <w:lsdException w:name="Title" w:uiPriority="10" w:qFormat="1"/>
     <w:lsdException w:name="Closing" w:semiHidden="1" w:unhideWhenUsed="1"/>
     <w:lsdException w:name="Signature" w:semiHidden="1" w:unhideWhenUsed="1"/>
-    <w:lsdException w:name="Default Paragraph Font" w:uiPriority="1" w:semiHidden="1" w:unhideWhenUsed="1"/>
+    <w:lsdException w:name="Default Paragraph Font" w:semiHidden="1" w:uiPriority="1" w:unhideWhenUsed="1"/>
     <w:lsdException w:name="Body Text" w:semiHidden="1" w:unhideWhenUsed="1"/>
     <w:lsdException w:name="Body Text Indent" w:semiHidden="1" w:unhideWhenUsed="1"/>
     <w:lsdException w:name="List Continue" w:semiHidden="1" w:unhideWhenUsed="1"/>
@@ -898,8 +849,8 @@
     <w:lsdException w:name="Subtle Reference" w:uiPriority="31" w:qFormat="1"/>
     <w:lsdException w:name="Intense Reference" w:uiPriority="32" w:qFormat="1"/>
     <w:lsdException w:name="Book Title" w:uiPriority="33" w:qFormat="1"/>
-    <w:lsdException w:name="Bibliography" w:uiPriority="37" w:semiHidden="1" w:unhideWhenUsed="1"/>
-    <w:lsdException w:name="TOC Heading" w:uiPriority="39" w:semiHidden="1" w:unhideWhenUsed="1" w:qFormat="1"/>
+    <w:lsdException w:name="Bibliography" w:semiHidden="1" w:uiPriority="37" w:unhideWhenUsed="1"/>
+    <w:lsdException w:name="TOC Heading" w:semiHidden="1" w:uiPriority="39" w:unhideWhenUsed="1" w:qFormat="1"/>
     <w:lsdException w:name="Plain Table 1" w:uiPriority="41"/>
     <w:lsdException w:name="Plain Table 2" w:uiPriority="42"/>
     <w:lsdException w:name="Plain Table 3" w:uiPriority="43"/>
@@ -1010,17 +961,17 @@
     <w:lsdException w:name="Unresolved Mention" w:semiHidden="1" w:unhideWhenUsed="1"/>
     <w:lsdException w:name="Smart Link" w:semiHidden="1" w:unhideWhenUsed="1"/>
   </w:latentStyles>
-  <w:style w:type="paragraph" w:styleId="Normal" w:default="1">
+  <w:style w:type="paragraph" w:default="1" w:styleId="Normal">
     <w:name w:val="Normal"/>
     <w:qFormat/>
   </w:style>
-  <w:style w:type="character" w:styleId="DefaultParagraphFont" w:default="1">
+  <w:style w:type="character" w:default="1" w:styleId="DefaultParagraphFont">
     <w:name w:val="Default Paragraph Font"/>
     <w:uiPriority w:val="1"/>
     <w:semiHidden/>
     <w:unhideWhenUsed/>
   </w:style>
-  <w:style w:type="table" w:styleId="TableNormal" w:default="1">
+  <w:style w:type="table" w:default="1" w:styleId="TableNormal">
     <w:name w:val="Normal Table"/>
     <w:uiPriority w:val="99"/>
     <w:semiHidden/>
@@ -1035,7 +986,7 @@
       </w:tblCellMar>
     </w:tblPr>
   </w:style>
-  <w:style w:type="numbering" w:styleId="NoList" w:default="1">
+  <w:style w:type="numbering" w:default="1" w:styleId="NoList">
     <w:name w:val="No List"/>
     <w:uiPriority w:val="99"/>
     <w:semiHidden/>
@@ -1068,7 +1019,7 @@
       <w:szCs w:val="20"/>
     </w:rPr>
   </w:style>
-  <w:style w:type="character" w:styleId="HTMLPreformattedChar" w:customStyle="1">
+  <w:style w:type="character" w:customStyle="1" w:styleId="HTMLPreformattedChar">
     <w:name w:val="HTML Preformatted Char"/>
     <w:basedOn w:val="DefaultParagraphFont"/>
     <w:link w:val="HTMLPreformatted"/>
@@ -1104,7 +1055,7 @@
 </file>
 
 <file path=word/theme/theme1.xml><?xml version="1.0" encoding="utf-8"?>
-<a:theme xmlns:a="http://schemas.openxmlformats.org/drawingml/2006/main" xmlns:thm15="http://schemas.microsoft.com/office/thememl/2012/main" name="Office Theme">
+<a:theme xmlns:a="http://schemas.openxmlformats.org/drawingml/2006/main" name="Office Theme">
   <a:themeElements>
     <a:clrScheme name="Office">
       <a:dk1>

</xml_diff>